<commit_message>
Document fix - it/en
</commit_message>
<xml_diff>
--- a/Documentation_EN/Photo Dispatcher.docx
+++ b/Documentation_EN/Photo Dispatcher.docx
@@ -6,12 +6,12 @@
       <w:pPr>
         <w:pStyle w:val="Title"/>
         <w:rPr>
-          <w:lang w:val="it-IT"/>
+          <w:lang w:val="en-GB"/>
         </w:rPr>
       </w:pPr>
       <w:r>
         <w:rPr>
-          <w:lang w:val="it-IT"/>
+          <w:lang w:val="en-GB"/>
         </w:rPr>
         <w:t>Photo Dispatcher Application Document</w:t>
       </w:r>
@@ -20,179 +20,158 @@
       <w:pPr>
         <w:pStyle w:val="Heading1"/>
         <w:rPr>
-          <w:lang w:val="it-IT"/>
+          <w:lang w:val="en-GB"/>
         </w:rPr>
       </w:pPr>
       <w:r>
         <w:rPr>
-          <w:lang w:val="it-IT"/>
+          <w:lang w:val="en-GB"/>
         </w:rPr>
         <w:t>Index</w:t>
       </w:r>
     </w:p>
     <w:p>
       <w:pPr>
-        <w:numPr>
-          <w:ilvl w:val="0"/>
-          <w:numId w:val="10"/>
-        </w:numPr>
+        <w:pStyle w:val="NoSpacing"/>
         <w:rPr>
           <w:lang w:val="it-IT"/>
         </w:rPr>
       </w:pPr>
       <w:r>
         <w:rPr>
-          <w:lang w:val="it-IT"/>
+          <w:lang w:val="en-GB"/>
+        </w:rPr>
+        <w:t xml:space="preserve">1. </w:t>
+      </w:r>
+      <w:r>
+        <w:rPr>
+          <w:lang w:val="en-GB"/>
         </w:rPr>
         <w:t>Introduction</w:t>
       </w:r>
-    </w:p>
-    <w:p>
-      <w:pPr>
-        <w:numPr>
-          <w:ilvl w:val="0"/>
-          <w:numId w:val="10"/>
-        </w:numPr>
-        <w:rPr>
-          <w:lang w:val="it-IT"/>
-        </w:rPr>
-      </w:pPr>
       <w:r>
         <w:rPr>
-          <w:lang w:val="it-IT"/>
+          <w:lang w:val="en-GB"/>
+        </w:rPr>
+        <w:br/>
+        <w:t xml:space="preserve">2. </w:t>
+      </w:r>
+      <w:r>
+        <w:rPr>
+          <w:lang w:val="en-GB"/>
         </w:rPr>
         <w:t>General Description</w:t>
       </w:r>
-    </w:p>
-    <w:p>
-      <w:pPr>
-        <w:numPr>
-          <w:ilvl w:val="0"/>
-          <w:numId w:val="10"/>
-        </w:numPr>
-        <w:rPr>
-          <w:lang w:val="it-IT"/>
-        </w:rPr>
-      </w:pPr>
       <w:r>
         <w:rPr>
-          <w:lang w:val="it-IT"/>
-        </w:rPr>
-        <w:t>System Architecture</w:t>
+          <w:lang w:val="en-GB"/>
+        </w:rPr>
+        <w:br/>
+        <w:t xml:space="preserve">3. </w:t>
       </w:r>
-    </w:p>
-    <w:p>
-      <w:pPr>
-        <w:numPr>
-          <w:ilvl w:val="0"/>
-          <w:numId w:val="10"/>
-        </w:numPr>
-        <w:rPr>
-          <w:lang w:val="it-IT"/>
-        </w:rPr>
-      </w:pPr>
       <w:r>
         <w:rPr>
-          <w:lang w:val="it-IT"/>
+          <w:lang w:val="en-GB"/>
+        </w:rPr>
+        <w:t>System A</w:t>
+      </w:r>
+      <w:r>
+        <w:rPr>
+          <w:lang w:val="en-GB"/>
+        </w:rPr>
+        <w:t>rchitecture</w:t>
+      </w:r>
+      <w:r>
+        <w:rPr>
+          <w:lang w:val="en-GB"/>
+        </w:rPr>
+        <w:br/>
+        <w:t xml:space="preserve">4. </w:t>
+      </w:r>
+      <w:r>
+        <w:rPr>
+          <w:lang w:val="en-GB"/>
         </w:rPr>
         <w:t>Workflow</w:t>
       </w:r>
-    </w:p>
-    <w:p>
-      <w:pPr>
-        <w:numPr>
-          <w:ilvl w:val="0"/>
-          <w:numId w:val="10"/>
-        </w:numPr>
-        <w:rPr>
-          <w:lang w:val="it-IT"/>
-        </w:rPr>
-      </w:pPr>
+      <w:r>
+        <w:rPr>
+          <w:lang w:val="en-GB"/>
+        </w:rPr>
+        <w:br/>
+        <w:t xml:space="preserve">5. </w:t>
+      </w:r>
       <w:r>
         <w:rPr>
           <w:lang w:val="it-IT"/>
         </w:rPr>
         <w:t>Installation and Configuration</w:t>
       </w:r>
-    </w:p>
-    <w:p>
-      <w:pPr>
-        <w:numPr>
-          <w:ilvl w:val="0"/>
-          <w:numId w:val="10"/>
-        </w:numPr>
+      <w:r>
         <w:rPr>
           <w:lang w:val="it-IT"/>
         </w:rPr>
-      </w:pPr>
+        <w:br/>
+        <w:t xml:space="preserve">6. </w:t>
+      </w:r>
       <w:r>
         <w:rPr>
           <w:lang w:val="it-IT"/>
         </w:rPr>
         <w:t>Using the Application</w:t>
       </w:r>
-    </w:p>
-    <w:p>
-      <w:pPr>
-        <w:numPr>
-          <w:ilvl w:val="0"/>
-          <w:numId w:val="10"/>
-        </w:numPr>
+      <w:r>
         <w:rPr>
           <w:lang w:val="it-IT"/>
         </w:rPr>
-      </w:pPr>
+        <w:br/>
+        <w:t xml:space="preserve">7. </w:t>
+      </w:r>
       <w:r>
         <w:rPr>
           <w:lang w:val="it-IT"/>
         </w:rPr>
-        <w:t>Security and Privacy</w:t>
+        <w:t>Security and</w:t>
       </w:r>
-    </w:p>
-    <w:p>
-      <w:pPr>
-        <w:numPr>
-          <w:ilvl w:val="0"/>
-          <w:numId w:val="10"/>
-        </w:numPr>
+      <w:r>
         <w:rPr>
           <w:lang w:val="it-IT"/>
         </w:rPr>
-      </w:pPr>
+        <w:t xml:space="preserve"> Privacy</w:t>
+      </w:r>
+      <w:r>
+        <w:rPr>
+          <w:lang w:val="it-IT"/>
+        </w:rPr>
+        <w:br/>
+        <w:t xml:space="preserve">8. </w:t>
+      </w:r>
       <w:r>
         <w:rPr>
           <w:lang w:val="it-IT"/>
         </w:rPr>
         <w:t>Maintenance and Updates</w:t>
       </w:r>
-    </w:p>
-    <w:p>
-      <w:pPr>
-        <w:numPr>
-          <w:ilvl w:val="0"/>
-          <w:numId w:val="10"/>
-        </w:numPr>
+      <w:r>
         <w:rPr>
           <w:lang w:val="it-IT"/>
         </w:rPr>
-      </w:pPr>
+        <w:br/>
+        <w:t xml:space="preserve">9. </w:t>
+      </w:r>
       <w:r>
         <w:rPr>
           <w:lang w:val="it-IT"/>
         </w:rPr>
         <w:t>Troubleshooting</w:t>
       </w:r>
-    </w:p>
-    <w:p>
-      <w:pPr>
-        <w:numPr>
-          <w:ilvl w:val="0"/>
-          <w:numId w:val="10"/>
-        </w:numPr>
+      <w:r>
         <w:rPr>
           <w:lang w:val="it-IT"/>
         </w:rPr>
-      </w:pPr>
+        <w:br/>
+        <w:t xml:space="preserve">10. </w:t>
+      </w:r>
       <w:r>
         <w:rPr>
           <w:lang w:val="it-IT"/>
@@ -229,6 +208,54 @@
     </w:p>
     <w:p>
       <w:pPr>
+        <w:rPr>
+          <w:lang w:val="en-GB"/>
+        </w:rPr>
+      </w:pPr>
+      <w:r>
+        <w:rPr>
+          <w:noProof/>
+          <w:lang w:val="it-IT"/>
+        </w:rPr>
+        <w:drawing>
+          <wp:inline distT="0" distB="0" distL="0" distR="0" wp14:anchorId="63928247" wp14:editId="069CCABE">
+            <wp:extent cx="5303520" cy="2695956"/>
+            <wp:effectExtent l="0" t="0" r="0" b="9525"/>
+            <wp:docPr id="2061479856" name="Picture 1"/>
+            <wp:cNvGraphicFramePr>
+              <a:graphicFrameLocks xmlns:a="http://schemas.openxmlformats.org/drawingml/2006/main" noChangeAspect="1"/>
+            </wp:cNvGraphicFramePr>
+            <a:graphic xmlns:a="http://schemas.openxmlformats.org/drawingml/2006/main">
+              <a:graphicData uri="http://schemas.openxmlformats.org/drawingml/2006/picture">
+                <pic:pic xmlns:pic="http://schemas.openxmlformats.org/drawingml/2006/picture">
+                  <pic:nvPicPr>
+                    <pic:cNvPr id="2061479856" name=""/>
+                    <pic:cNvPicPr/>
+                  </pic:nvPicPr>
+                  <pic:blipFill>
+                    <a:blip r:embed="rId8"/>
+                    <a:stretch>
+                      <a:fillRect/>
+                    </a:stretch>
+                  </pic:blipFill>
+                  <pic:spPr>
+                    <a:xfrm>
+                      <a:off x="0" y="0"/>
+                      <a:ext cx="5309263" cy="2698875"/>
+                    </a:xfrm>
+                    <a:prstGeom prst="rect">
+                      <a:avLst/>
+                    </a:prstGeom>
+                  </pic:spPr>
+                </pic:pic>
+              </a:graphicData>
+            </a:graphic>
+          </wp:inline>
+        </w:drawing>
+      </w:r>
+    </w:p>
+    <w:p>
+      <w:pPr>
         <w:pStyle w:val="Heading1"/>
         <w:rPr>
           <w:lang w:val="en-GB"/>
@@ -238,11 +265,12 @@
         <w:rPr>
           <w:lang w:val="en-GB"/>
         </w:rPr>
+        <w:lastRenderedPageBreak/>
         <w:t xml:space="preserve">2. </w:t>
       </w:r>
       <w:r>
         <w:rPr>
-          <w:lang w:val="it-IT"/>
+          <w:lang w:val="en-GB"/>
         </w:rPr>
         <w:t>General</w:t>
       </w:r>
@@ -263,46 +291,58 @@
         <w:rPr>
           <w:lang w:val="en-GB"/>
         </w:rPr>
-        <w:t>The application allows photographers to upload photos taken during an event. Each photo must be named with the pass number of the person depicted. The application uses a CSV file provided by event organizers to map pass numbers to email addresses and automatically sends the photos to the corresponding addresses. Additionally, the application allows specifying the local path of the folder containing all numbered photos from which they will be taken for sending.</w:t>
+        <w:t>The application allows photographers to upload photos taken during an event. Each photo must be named with the pass number of the person depicted. The application uses a CSV file provided by event organizers to map pass numbers to email addresses and automatically sends the photos to the corresponding addresses. Additionally, the application allows specifying the local path of the folder containing all numbered photos from which they will be taken for sending</w:t>
+      </w:r>
+      <w:r>
+        <w:rPr>
+          <w:lang w:val="en-GB"/>
+        </w:rPr>
+        <w:t>, with the CSV file path.</w:t>
+      </w:r>
+      <w:r>
+        <w:rPr>
+          <w:lang w:val="en-GB"/>
+        </w:rPr>
+        <w:t xml:space="preserve"> In the end, writes a report where all the info, warnings and errors are tracked from the application run.</w:t>
       </w:r>
     </w:p>
     <w:p>
       <w:pPr>
         <w:pStyle w:val="Heading2"/>
         <w:rPr>
-          <w:lang w:val="it-IT"/>
+          <w:lang w:val="en-GB"/>
         </w:rPr>
       </w:pPr>
       <w:r>
         <w:rPr>
-          <w:lang w:val="it-IT"/>
+          <w:lang w:val="en-GB"/>
         </w:rPr>
         <w:t>Main Features:</w:t>
       </w:r>
     </w:p>
     <w:p>
       <w:pPr>
-        <w:numPr>
-          <w:ilvl w:val="0"/>
-          <w:numId w:val="11"/>
-        </w:numPr>
-        <w:rPr>
-          <w:lang w:val="it-IT"/>
+        <w:pStyle w:val="NoSpacing"/>
+        <w:rPr>
+          <w:lang w:val="en-GB"/>
         </w:rPr>
       </w:pPr>
       <w:r>
         <w:rPr>
-          <w:lang w:val="it-IT"/>
+          <w:lang w:val="en-GB"/>
+        </w:rPr>
+        <w:t xml:space="preserve">- </w:t>
+      </w:r>
+      <w:r>
+        <w:rPr>
+          <w:lang w:val="en-GB"/>
         </w:rPr>
         <w:t>Photo upload</w:t>
       </w:r>
     </w:p>
     <w:p>
       <w:pPr>
-        <w:numPr>
-          <w:ilvl w:val="0"/>
-          <w:numId w:val="11"/>
-        </w:numPr>
+        <w:pStyle w:val="NoSpacing"/>
         <w:rPr>
           <w:lang w:val="en-GB"/>
         </w:rPr>
@@ -311,16 +351,18 @@
         <w:rPr>
           <w:lang w:val="en-GB"/>
         </w:rPr>
-        <w:lastRenderedPageBreak/>
+        <w:t xml:space="preserve">- </w:t>
+      </w:r>
+      <w:r>
+        <w:rPr>
+          <w:lang w:val="en-GB"/>
+        </w:rPr>
         <w:t>Using a CSV file for mapping pass numbers to emails</w:t>
       </w:r>
     </w:p>
     <w:p>
       <w:pPr>
-        <w:numPr>
-          <w:ilvl w:val="0"/>
-          <w:numId w:val="11"/>
-        </w:numPr>
+        <w:pStyle w:val="NoSpacing"/>
         <w:rPr>
           <w:lang w:val="en-GB"/>
         </w:rPr>
@@ -329,19 +371,34 @@
         <w:rPr>
           <w:lang w:val="en-GB"/>
         </w:rPr>
+        <w:t xml:space="preserve">- </w:t>
+      </w:r>
+      <w:r>
+        <w:rPr>
+          <w:lang w:val="en-GB"/>
+        </w:rPr>
         <w:t>Specifying the local path of the folder with photos</w:t>
+      </w:r>
+      <w:r>
+        <w:rPr>
+          <w:lang w:val="en-GB"/>
+        </w:rPr>
+        <w:t xml:space="preserve"> and of the CSV file</w:t>
       </w:r>
     </w:p>
     <w:p>
       <w:pPr>
-        <w:numPr>
-          <w:ilvl w:val="0"/>
-          <w:numId w:val="11"/>
-        </w:numPr>
+        <w:pStyle w:val="NoSpacing"/>
         <w:rPr>
           <w:lang w:val="en-GB"/>
         </w:rPr>
       </w:pPr>
+      <w:r>
+        <w:rPr>
+          <w:lang w:val="en-GB"/>
+        </w:rPr>
+        <w:t xml:space="preserve">- </w:t>
+      </w:r>
       <w:r>
         <w:rPr>
           <w:lang w:val="en-GB"/>
@@ -351,14 +408,17 @@
     </w:p>
     <w:p>
       <w:pPr>
-        <w:numPr>
-          <w:ilvl w:val="0"/>
-          <w:numId w:val="11"/>
-        </w:numPr>
+        <w:pStyle w:val="NoSpacing"/>
         <w:rPr>
           <w:lang w:val="en-GB"/>
         </w:rPr>
       </w:pPr>
+      <w:r>
+        <w:rPr>
+          <w:lang w:val="en-GB"/>
+        </w:rPr>
+        <w:t xml:space="preserve">- </w:t>
+      </w:r>
       <w:r>
         <w:rPr>
           <w:lang w:val="en-GB"/>
@@ -368,13 +428,138 @@
     </w:p>
     <w:p>
       <w:pPr>
-        <w:rPr>
-          <w:b/>
-          <w:bCs/>
+        <w:pStyle w:val="Heading1"/>
+        <w:rPr>
           <w:lang w:val="en-GB"/>
         </w:rPr>
       </w:pPr>
       <w:r>
+        <w:rPr>
+          <w:lang w:val="en-GB"/>
+        </w:rPr>
+        <w:t xml:space="preserve">3. </w:t>
+      </w:r>
+      <w:r>
+        <w:rPr>
+          <w:lang w:val="en-GB"/>
+        </w:rPr>
+        <w:t>System A</w:t>
+      </w:r>
+      <w:r>
+        <w:rPr>
+          <w:lang w:val="en-GB"/>
+        </w:rPr>
+        <w:t>rchitecture</w:t>
+      </w:r>
+    </w:p>
+    <w:p>
+      <w:pPr>
+        <w:rPr>
+          <w:lang w:val="en-GB"/>
+        </w:rPr>
+      </w:pPr>
+      <w:r>
+        <w:rPr>
+          <w:lang w:val="en-GB"/>
+        </w:rPr>
+        <w:t>The application consists of several key components:</w:t>
+      </w:r>
+    </w:p>
+    <w:p>
+      <w:pPr>
+        <w:pStyle w:val="ListParagraph"/>
+        <w:numPr>
+          <w:ilvl w:val="0"/>
+          <w:numId w:val="12"/>
+        </w:numPr>
+        <w:tabs>
+          <w:tab w:val="clear" w:pos="720"/>
+        </w:tabs>
+        <w:rPr>
+          <w:lang w:val="en-GB"/>
+        </w:rPr>
+      </w:pPr>
+      <w:r>
+        <w:rPr>
+          <w:lang w:val="en-GB"/>
+        </w:rPr>
+        <w:t>User Interface (UI): for specifying path</w:t>
+      </w:r>
+      <w:r>
+        <w:rPr>
+          <w:lang w:val="en-GB"/>
+        </w:rPr>
+        <w:t>s</w:t>
+      </w:r>
+      <w:r>
+        <w:rPr>
+          <w:lang w:val="en-GB"/>
+        </w:rPr>
+        <w:t xml:space="preserve"> and managing operations.</w:t>
+      </w:r>
+    </w:p>
+    <w:p>
+      <w:pPr>
+        <w:pStyle w:val="ListParagraph"/>
+        <w:numPr>
+          <w:ilvl w:val="0"/>
+          <w:numId w:val="12"/>
+        </w:numPr>
+        <w:tabs>
+          <w:tab w:val="clear" w:pos="720"/>
+        </w:tabs>
+        <w:rPr>
+          <w:lang w:val="en-GB"/>
+        </w:rPr>
+      </w:pPr>
+      <w:r>
+        <w:rPr>
+          <w:lang w:val="en-GB"/>
+        </w:rPr>
+        <w:t>Backend: for photo processing</w:t>
+      </w:r>
+      <w:r>
+        <w:rPr>
+          <w:lang w:val="en-GB"/>
+        </w:rPr>
+        <w:t xml:space="preserve">, </w:t>
+      </w:r>
+      <w:r>
+        <w:rPr>
+          <w:lang w:val="en-GB"/>
+        </w:rPr>
+        <w:t>email sending</w:t>
+      </w:r>
+      <w:r>
+        <w:rPr>
+          <w:lang w:val="en-GB"/>
+        </w:rPr>
+        <w:t xml:space="preserve"> and final report file.</w:t>
+      </w:r>
+    </w:p>
+    <w:p>
+      <w:pPr>
+        <w:pStyle w:val="ListParagraph"/>
+        <w:numPr>
+          <w:ilvl w:val="0"/>
+          <w:numId w:val="12"/>
+        </w:numPr>
+        <w:tabs>
+          <w:tab w:val="clear" w:pos="720"/>
+        </w:tabs>
+        <w:rPr>
+          <w:lang w:val="en-GB"/>
+        </w:rPr>
+      </w:pPr>
+      <w:r>
+        <w:rPr>
+          <w:lang w:val="en-GB"/>
+        </w:rPr>
+        <w:t>Email Service: for sending emails with attached photos.</w:t>
+      </w:r>
+    </w:p>
+    <w:p>
+      <w:pPr>
         <w:rPr>
           <w:rFonts w:asciiTheme="majorHAnsi" w:eastAsiaTheme="majorEastAsia" w:hAnsiTheme="majorHAnsi" w:cstheme="majorBidi"/>
           <w:b/>
@@ -384,92 +569,8 @@
           <w:szCs w:val="28"/>
           <w:lang w:val="it-IT"/>
         </w:rPr>
-        <w:t>3. System Architecture</w:t>
-      </w:r>
-    </w:p>
-    <w:p>
-      <w:pPr>
-        <w:rPr>
-          <w:lang w:val="en-GB"/>
-        </w:rPr>
       </w:pPr>
       <w:r>
-        <w:rPr>
-          <w:lang w:val="en-GB"/>
-        </w:rPr>
-        <w:t>The application consists of several key components:</w:t>
-      </w:r>
-    </w:p>
-    <w:p>
-      <w:pPr>
-        <w:numPr>
-          <w:ilvl w:val="0"/>
-          <w:numId w:val="12"/>
-        </w:numPr>
-        <w:rPr>
-          <w:lang w:val="en-GB"/>
-        </w:rPr>
-      </w:pPr>
-      <w:r>
-        <w:rPr>
-          <w:lang w:val="en-GB"/>
-        </w:rPr>
-        <w:t>User Interface (UI): for specifying the folder path and managing operations.</w:t>
-      </w:r>
-    </w:p>
-    <w:p>
-      <w:pPr>
-        <w:numPr>
-          <w:ilvl w:val="0"/>
-          <w:numId w:val="12"/>
-        </w:numPr>
-        <w:rPr>
-          <w:lang w:val="en-GB"/>
-        </w:rPr>
-      </w:pPr>
-      <w:r>
-        <w:rPr>
-          <w:lang w:val="en-GB"/>
-        </w:rPr>
-        <w:t>Backend: for photo processing and email sending.</w:t>
-      </w:r>
-    </w:p>
-    <w:p>
-      <w:pPr>
-        <w:numPr>
-          <w:ilvl w:val="0"/>
-          <w:numId w:val="12"/>
-        </w:numPr>
-        <w:rPr>
-          <w:lang w:val="en-GB"/>
-        </w:rPr>
-      </w:pPr>
-      <w:r>
-        <w:rPr>
-          <w:lang w:val="en-GB"/>
-        </w:rPr>
-        <w:t>Database: for storing information about sent emails and users.</w:t>
-      </w:r>
-    </w:p>
-    <w:p>
-      <w:pPr>
-        <w:numPr>
-          <w:ilvl w:val="0"/>
-          <w:numId w:val="12"/>
-        </w:numPr>
-        <w:rPr>
-          <w:lang w:val="en-GB"/>
-        </w:rPr>
-      </w:pPr>
-      <w:r>
-        <w:rPr>
-          <w:lang w:val="en-GB"/>
-        </w:rPr>
-        <w:t>Email Service: for sending emails with attached photos.</w:t>
-      </w:r>
-    </w:p>
-    <w:p>
-      <w:pPr>
         <w:rPr>
           <w:rFonts w:asciiTheme="majorHAnsi" w:eastAsiaTheme="majorEastAsia" w:hAnsiTheme="majorHAnsi" w:cstheme="majorBidi"/>
           <w:b/>
@@ -479,8 +580,963 @@
           <w:szCs w:val="28"/>
           <w:lang w:val="it-IT"/>
         </w:rPr>
+        <w:t>4. Workflow</w:t>
+      </w:r>
+    </w:p>
+    <w:p>
+      <w:pPr>
+        <w:pStyle w:val="ListParagraph"/>
+        <w:numPr>
+          <w:ilvl w:val="0"/>
+          <w:numId w:val="13"/>
+        </w:numPr>
+        <w:tabs>
+          <w:tab w:val="clear" w:pos="720"/>
+        </w:tabs>
+        <w:ind w:left="502"/>
+        <w:rPr>
+          <w:b/>
+          <w:bCs/>
+          <w:lang w:val="it-IT"/>
+        </w:rPr>
       </w:pPr>
       <w:r>
+        <w:rPr>
+          <w:b/>
+          <w:bCs/>
+          <w:lang w:val="it-IT"/>
+        </w:rPr>
+        <w:t>Photo Upload: The photographer renames the photos with the pass numbers and saves them in a local folder.</w:t>
+      </w:r>
+    </w:p>
+    <w:p>
+      <w:pPr>
+        <w:pStyle w:val="ListParagraph"/>
+        <w:numPr>
+          <w:ilvl w:val="0"/>
+          <w:numId w:val="13"/>
+        </w:numPr>
+        <w:tabs>
+          <w:tab w:val="clear" w:pos="720"/>
+        </w:tabs>
+        <w:ind w:left="502"/>
+        <w:rPr>
+          <w:b/>
+          <w:bCs/>
+          <w:lang w:val="it-IT"/>
+        </w:rPr>
+      </w:pPr>
+      <w:r>
+        <w:rPr>
+          <w:b/>
+          <w:bCs/>
+          <w:lang w:val="it-IT"/>
+        </w:rPr>
+        <w:t>CSV File Upload: Organizers upload the CSV file containing the mapping between pass numbers and email addresses.</w:t>
+      </w:r>
+    </w:p>
+    <w:p>
+      <w:pPr>
+        <w:pStyle w:val="ListParagraph"/>
+        <w:numPr>
+          <w:ilvl w:val="0"/>
+          <w:numId w:val="13"/>
+        </w:numPr>
+        <w:tabs>
+          <w:tab w:val="clear" w:pos="720"/>
+        </w:tabs>
+        <w:ind w:left="502"/>
+        <w:rPr>
+          <w:b/>
+          <w:bCs/>
+          <w:lang w:val="it-IT"/>
+        </w:rPr>
+      </w:pPr>
+      <w:r>
+        <w:rPr>
+          <w:b/>
+          <w:bCs/>
+          <w:lang w:val="it-IT"/>
+        </w:rPr>
+        <w:t>Folder Path Specification: The user specifies the local path of the folder containing the photos through the user interface.</w:t>
+      </w:r>
+    </w:p>
+    <w:p>
+      <w:pPr>
+        <w:pStyle w:val="ListParagraph"/>
+        <w:numPr>
+          <w:ilvl w:val="0"/>
+          <w:numId w:val="13"/>
+        </w:numPr>
+        <w:tabs>
+          <w:tab w:val="clear" w:pos="720"/>
+        </w:tabs>
+        <w:ind w:left="502"/>
+        <w:rPr>
+          <w:b/>
+          <w:bCs/>
+          <w:lang w:val="it-IT"/>
+        </w:rPr>
+      </w:pPr>
+      <w:r>
+        <w:rPr>
+          <w:b/>
+          <w:bCs/>
+          <w:lang w:val="it-IT"/>
+        </w:rPr>
+        <w:t>Email Extraction: The application uses the CSV file to map the pass number extracted from the file name to the corresponding email address.</w:t>
+      </w:r>
+    </w:p>
+    <w:p>
+      <w:pPr>
+        <w:pStyle w:val="ListParagraph"/>
+        <w:numPr>
+          <w:ilvl w:val="0"/>
+          <w:numId w:val="13"/>
+        </w:numPr>
+        <w:tabs>
+          <w:tab w:val="clear" w:pos="720"/>
+        </w:tabs>
+        <w:ind w:left="502"/>
+        <w:rPr>
+          <w:b/>
+          <w:bCs/>
+          <w:lang w:val="it-IT"/>
+        </w:rPr>
+      </w:pPr>
+      <w:r>
+        <w:rPr>
+          <w:b/>
+          <w:bCs/>
+          <w:lang w:val="it-IT"/>
+        </w:rPr>
+        <w:t>Email Sending: The backend retrieves the photos from the specified folder and sends an email to the extracted address with the photo attached.</w:t>
+      </w:r>
+    </w:p>
+    <w:p>
+      <w:pPr>
+        <w:pStyle w:val="ListParagraph"/>
+        <w:numPr>
+          <w:ilvl w:val="0"/>
+          <w:numId w:val="13"/>
+        </w:numPr>
+        <w:tabs>
+          <w:tab w:val="clear" w:pos="720"/>
+        </w:tabs>
+        <w:ind w:left="502"/>
+        <w:rPr>
+          <w:b/>
+          <w:bCs/>
+          <w:lang w:val="it-IT"/>
+        </w:rPr>
+      </w:pPr>
+      <w:r>
+        <w:rPr>
+          <w:b/>
+          <w:bCs/>
+          <w:lang w:val="it-IT"/>
+        </w:rPr>
+        <w:t>Send Confirmation: The system records the send in the database and notifies the user of success or error.</w:t>
+      </w:r>
+    </w:p>
+    <w:p>
+      <w:pPr>
+        <w:rPr>
+          <w:lang w:val="en-GB"/>
+        </w:rPr>
+      </w:pPr>
+    </w:p>
+    <w:p>
+      <w:pPr>
+        <w:rPr>
+          <w:lang w:val="en-GB"/>
+        </w:rPr>
+      </w:pPr>
+    </w:p>
+    <w:p>
+      <w:pPr>
+        <w:rPr>
+          <w:lang w:val="en-GB"/>
+        </w:rPr>
+      </w:pPr>
+    </w:p>
+    <w:p>
+      <w:pPr>
+        <w:rPr>
+          <w:rFonts w:asciiTheme="majorHAnsi" w:eastAsiaTheme="majorEastAsia" w:hAnsiTheme="majorHAnsi" w:cstheme="majorBidi"/>
+          <w:b/>
+          <w:bCs/>
+          <w:color w:val="365F91" w:themeColor="accent1" w:themeShade="BF"/>
+          <w:sz w:val="28"/>
+          <w:szCs w:val="28"/>
+          <w:lang w:val="en-GB"/>
+        </w:rPr>
+      </w:pPr>
+      <w:r>
+        <w:rPr>
+          <w:rFonts w:asciiTheme="majorHAnsi" w:eastAsiaTheme="majorEastAsia" w:hAnsiTheme="majorHAnsi" w:cstheme="majorBidi"/>
+          <w:b/>
+          <w:bCs/>
+          <w:color w:val="365F91" w:themeColor="accent1" w:themeShade="BF"/>
+          <w:sz w:val="28"/>
+          <w:szCs w:val="28"/>
+          <w:lang w:val="en-GB"/>
+        </w:rPr>
+        <w:lastRenderedPageBreak/>
+        <w:t>5. Installation and Configuration</w:t>
+      </w:r>
+    </w:p>
+    <w:p>
+      <w:pPr>
+        <w:pStyle w:val="Heading2"/>
+        <w:rPr>
+          <w:lang w:val="en-GB"/>
+        </w:rPr>
+      </w:pPr>
+      <w:r>
+        <w:rPr>
+          <w:lang w:val="en-GB"/>
+        </w:rPr>
+        <w:t>Email Configuration:</w:t>
+      </w:r>
+    </w:p>
+    <w:p>
+      <w:pPr>
+        <w:numPr>
+          <w:ilvl w:val="0"/>
+          <w:numId w:val="14"/>
+        </w:numPr>
+        <w:rPr>
+          <w:lang w:val="en-GB"/>
+        </w:rPr>
+      </w:pPr>
+      <w:r>
+        <w:rPr>
+          <w:lang w:val="en-GB"/>
+        </w:rPr>
+        <w:t>Configure SMTP credentials in the configuration file for sending emails</w:t>
+      </w:r>
+      <w:r>
+        <w:rPr>
+          <w:lang w:val="en-GB"/>
+        </w:rPr>
+        <w:t xml:space="preserve"> </w:t>
+      </w:r>
+      <w:r>
+        <w:rPr>
+          <w:lang w:val="en-GB"/>
+        </w:rPr>
+        <w:t>through the application's user interface</w:t>
+      </w:r>
+      <w:r>
+        <w:rPr>
+          <w:lang w:val="en-GB"/>
+        </w:rPr>
+        <w:t>.</w:t>
+      </w:r>
+    </w:p>
+    <w:p>
+      <w:pPr>
+        <w:pStyle w:val="Heading2"/>
+        <w:rPr>
+          <w:lang w:val="it-IT"/>
+        </w:rPr>
+      </w:pPr>
+      <w:r>
+        <w:rPr>
+          <w:lang w:val="it-IT"/>
+        </w:rPr>
+        <w:t>CSV File Configuration:</w:t>
+      </w:r>
+    </w:p>
+    <w:p>
+      <w:pPr>
+        <w:numPr>
+          <w:ilvl w:val="0"/>
+          <w:numId w:val="15"/>
+        </w:numPr>
+        <w:rPr>
+          <w:lang w:val="en-GB"/>
+        </w:rPr>
+      </w:pPr>
+      <w:r>
+        <w:rPr>
+          <w:lang w:val="en-GB"/>
+        </w:rPr>
+        <w:t xml:space="preserve">Ensure that the CSV file contains two columns: </w:t>
+      </w:r>
+      <w:proofErr w:type="spellStart"/>
+      <w:r>
+        <w:rPr>
+          <w:lang w:val="en-GB"/>
+        </w:rPr>
+        <w:t>PassNumber</w:t>
+      </w:r>
+      <w:proofErr w:type="spellEnd"/>
+      <w:r>
+        <w:rPr>
+          <w:lang w:val="en-GB"/>
+        </w:rPr>
+        <w:t xml:space="preserve"> and Email.</w:t>
+      </w:r>
+    </w:p>
+    <w:p>
+      <w:pPr>
+        <w:numPr>
+          <w:ilvl w:val="0"/>
+          <w:numId w:val="15"/>
+        </w:numPr>
+        <w:rPr>
+          <w:lang w:val="en-GB"/>
+        </w:rPr>
+      </w:pPr>
+      <w:r>
+        <w:rPr>
+          <w:lang w:val="en-GB"/>
+        </w:rPr>
+        <w:t>Upload the CSV file through the application's user interface.</w:t>
+      </w:r>
+    </w:p>
+    <w:p>
+      <w:pPr>
+        <w:pStyle w:val="Heading2"/>
+        <w:rPr>
+          <w:lang w:val="it-IT"/>
+        </w:rPr>
+      </w:pPr>
+      <w:r>
+        <w:rPr>
+          <w:lang w:val="it-IT"/>
+        </w:rPr>
+        <w:t>Folder Path Configuration:</w:t>
+      </w:r>
+    </w:p>
+    <w:p>
+      <w:pPr>
+        <w:numPr>
+          <w:ilvl w:val="0"/>
+          <w:numId w:val="16"/>
+        </w:numPr>
+        <w:rPr>
+          <w:lang w:val="en-GB"/>
+        </w:rPr>
+      </w:pPr>
+      <w:r>
+        <w:rPr>
+          <w:lang w:val="en-GB"/>
+        </w:rPr>
+        <w:t>Specify the local path of the folder containing the numbered photos through the application's user interface</w:t>
+      </w:r>
+      <w:r>
+        <w:rPr>
+          <w:lang w:val="en-GB"/>
+        </w:rPr>
+        <w:t xml:space="preserve"> and the CSV file</w:t>
+      </w:r>
+      <w:r>
+        <w:rPr>
+          <w:lang w:val="en-GB"/>
+        </w:rPr>
+        <w:t>.</w:t>
+      </w:r>
+    </w:p>
+    <w:p>
+      <w:pPr>
+        <w:pStyle w:val="Heading2"/>
+        <w:rPr>
+          <w:lang w:val="it-IT"/>
+        </w:rPr>
+      </w:pPr>
+      <w:r>
+        <w:rPr>
+          <w:lang w:val="it-IT"/>
+        </w:rPr>
+        <w:t>Compile the Project:</w:t>
+      </w:r>
+    </w:p>
+    <w:p>
+      <w:pPr>
+        <w:numPr>
+          <w:ilvl w:val="0"/>
+          <w:numId w:val="17"/>
+        </w:numPr>
+        <w:rPr>
+          <w:lang w:val="en-GB"/>
+        </w:rPr>
+      </w:pPr>
+      <w:r>
+        <w:rPr>
+          <w:lang w:val="en-GB"/>
+        </w:rPr>
+        <w:t>Open the solution with a compatible IDE (Visual Studio, Visual Studio Code, etc.).</w:t>
+      </w:r>
+    </w:p>
+    <w:p>
+      <w:pPr>
+        <w:numPr>
+          <w:ilvl w:val="0"/>
+          <w:numId w:val="17"/>
+        </w:numPr>
+        <w:rPr>
+          <w:lang w:val="en-GB"/>
+        </w:rPr>
+      </w:pPr>
+      <w:r>
+        <w:rPr>
+          <w:lang w:val="en-GB"/>
+        </w:rPr>
+        <w:t xml:space="preserve">Compile the Photo Dispatcher and </w:t>
+      </w:r>
+      <w:proofErr w:type="spellStart"/>
+      <w:r>
+        <w:rPr>
+          <w:lang w:val="en-GB"/>
+        </w:rPr>
+        <w:t>PhotoDispatcherView</w:t>
+      </w:r>
+      <w:proofErr w:type="spellEnd"/>
+      <w:r>
+        <w:rPr>
+          <w:lang w:val="en-GB"/>
+        </w:rPr>
+        <w:t xml:space="preserve"> projects.</w:t>
+      </w:r>
+    </w:p>
+    <w:p>
+      <w:pPr>
+        <w:pStyle w:val="Heading2"/>
+        <w:rPr>
+          <w:lang w:val="it-IT"/>
+        </w:rPr>
+      </w:pPr>
+      <w:r>
+        <w:rPr>
+          <w:lang w:val="it-IT"/>
+        </w:rPr>
+        <w:t>Configure the Settings:</w:t>
+      </w:r>
+    </w:p>
+    <w:p>
+      <w:pPr>
+        <w:numPr>
+          <w:ilvl w:val="0"/>
+          <w:numId w:val="18"/>
+        </w:numPr>
+        <w:rPr>
+          <w:lang w:val="en-GB"/>
+        </w:rPr>
+      </w:pPr>
+      <w:r>
+        <w:rPr>
+          <w:lang w:val="en-GB"/>
+        </w:rPr>
+        <w:t xml:space="preserve">Ensure that the </w:t>
+      </w:r>
+      <w:proofErr w:type="spellStart"/>
+      <w:r>
+        <w:rPr>
+          <w:lang w:val="en-GB"/>
+        </w:rPr>
+        <w:t>appsettings.json</w:t>
+      </w:r>
+      <w:proofErr w:type="spellEnd"/>
+      <w:r>
+        <w:rPr>
+          <w:lang w:val="en-GB"/>
+        </w:rPr>
+        <w:t xml:space="preserve"> file is located in the Photo Dispatcher folder and is configured correctly (it must have “Copy Always” set in the properties).</w:t>
+      </w:r>
+    </w:p>
+    <w:p>
+      <w:pPr>
+        <w:pStyle w:val="Heading1"/>
+        <w:rPr>
+          <w:lang w:val="it-IT"/>
+        </w:rPr>
+      </w:pPr>
+      <w:r>
+        <w:rPr>
+          <w:lang w:val="it-IT"/>
+        </w:rPr>
+        <w:t>6. Using the Application</w:t>
+      </w:r>
+    </w:p>
+    <w:p>
+      <w:pPr>
+        <w:numPr>
+          <w:ilvl w:val="0"/>
+          <w:numId w:val="19"/>
+        </w:numPr>
+        <w:rPr>
+          <w:lang w:val="en-GB"/>
+        </w:rPr>
+      </w:pPr>
+      <w:r>
+        <w:rPr>
+          <w:lang w:val="en-GB"/>
+        </w:rPr>
+        <w:t>Run the executable PhotoDispatcherView.exe to open the graphical interface.</w:t>
+      </w:r>
+    </w:p>
+    <w:p>
+      <w:pPr>
+        <w:pStyle w:val="Heading2"/>
+        <w:rPr>
+          <w:lang w:val="it-IT"/>
+        </w:rPr>
+      </w:pPr>
+      <w:r>
+        <w:rPr>
+          <w:lang w:val="it-IT"/>
+        </w:rPr>
+        <w:t>Configure the Settings:</w:t>
+      </w:r>
+    </w:p>
+    <w:p>
+      <w:pPr>
+        <w:numPr>
+          <w:ilvl w:val="0"/>
+          <w:numId w:val="20"/>
+        </w:numPr>
+        <w:rPr>
+          <w:lang w:val="en-GB"/>
+        </w:rPr>
+      </w:pPr>
+      <w:r>
+        <w:rPr>
+          <w:b/>
+          <w:bCs/>
+          <w:lang w:val="en-GB"/>
+        </w:rPr>
+        <w:t>Photos Directory</w:t>
+      </w:r>
+      <w:r>
+        <w:rPr>
+          <w:lang w:val="en-GB"/>
+        </w:rPr>
+        <w:t>: Enter the path of the folder where the photos are stored.</w:t>
+      </w:r>
+    </w:p>
+    <w:p>
+      <w:pPr>
+        <w:numPr>
+          <w:ilvl w:val="0"/>
+          <w:numId w:val="20"/>
+        </w:numPr>
+        <w:rPr>
+          <w:lang w:val="en-GB"/>
+        </w:rPr>
+      </w:pPr>
+      <w:r>
+        <w:rPr>
+          <w:b/>
+          <w:bCs/>
+          <w:lang w:val="en-GB"/>
+        </w:rPr>
+        <w:t>CSV File Path</w:t>
+      </w:r>
+      <w:r>
+        <w:rPr>
+          <w:lang w:val="en-GB"/>
+        </w:rPr>
+        <w:t>: Enter the path of the CSV file containing the mappings between pass numbers and email addresses.</w:t>
+      </w:r>
+    </w:p>
+    <w:p>
+      <w:pPr>
+        <w:numPr>
+          <w:ilvl w:val="0"/>
+          <w:numId w:val="20"/>
+        </w:numPr>
+        <w:rPr>
+          <w:lang w:val="en-GB"/>
+        </w:rPr>
+      </w:pPr>
+      <w:r>
+        <w:rPr>
+          <w:b/>
+          <w:bCs/>
+          <w:lang w:val="en-GB"/>
+        </w:rPr>
+        <w:t>Email Settings</w:t>
+      </w:r>
+      <w:r>
+        <w:rPr>
+          <w:lang w:val="en-GB"/>
+        </w:rPr>
+        <w:t>: Configure the following parameters:</w:t>
+      </w:r>
+    </w:p>
+    <w:p>
+      <w:pPr>
+        <w:numPr>
+          <w:ilvl w:val="1"/>
+          <w:numId w:val="20"/>
+        </w:numPr>
+        <w:rPr>
+          <w:lang w:val="en-GB"/>
+        </w:rPr>
+      </w:pPr>
+      <w:r>
+        <w:rPr>
+          <w:b/>
+          <w:bCs/>
+          <w:lang w:val="en-GB"/>
+        </w:rPr>
+        <w:t>From Name</w:t>
+      </w:r>
+      <w:r>
+        <w:rPr>
+          <w:lang w:val="en-GB"/>
+        </w:rPr>
+        <w:t>: The displayed name of the sender.</w:t>
+      </w:r>
+    </w:p>
+    <w:p>
+      <w:pPr>
+        <w:numPr>
+          <w:ilvl w:val="1"/>
+          <w:numId w:val="20"/>
+        </w:numPr>
+        <w:rPr>
+          <w:lang w:val="en-GB"/>
+        </w:rPr>
+      </w:pPr>
+      <w:r>
+        <w:rPr>
+          <w:b/>
+          <w:bCs/>
+          <w:lang w:val="en-GB"/>
+        </w:rPr>
+        <w:t>SMTP Server</w:t>
+      </w:r>
+      <w:r>
+        <w:rPr>
+          <w:lang w:val="en-GB"/>
+        </w:rPr>
+        <w:t>: The address of the SMTP server (e.g., smtp.office365.com).</w:t>
+      </w:r>
+    </w:p>
+    <w:p>
+      <w:pPr>
+        <w:numPr>
+          <w:ilvl w:val="1"/>
+          <w:numId w:val="20"/>
+        </w:numPr>
+        <w:rPr>
+          <w:lang w:val="en-GB"/>
+        </w:rPr>
+      </w:pPr>
+      <w:r>
+        <w:rPr>
+          <w:b/>
+          <w:bCs/>
+          <w:lang w:val="en-GB"/>
+        </w:rPr>
+        <w:t>SMTP Port</w:t>
+      </w:r>
+      <w:r>
+        <w:rPr>
+          <w:lang w:val="en-GB"/>
+        </w:rPr>
+        <w:t>: The port used for the SMTP server (e.g., 587).</w:t>
+      </w:r>
+    </w:p>
+    <w:p>
+      <w:pPr>
+        <w:numPr>
+          <w:ilvl w:val="1"/>
+          <w:numId w:val="20"/>
+        </w:numPr>
+        <w:rPr>
+          <w:lang w:val="en-GB"/>
+        </w:rPr>
+      </w:pPr>
+      <w:r>
+        <w:rPr>
+          <w:b/>
+          <w:bCs/>
+          <w:lang w:val="en-GB"/>
+        </w:rPr>
+        <w:t>SMTP User</w:t>
+      </w:r>
+      <w:r>
+        <w:rPr>
+          <w:lang w:val="en-GB"/>
+        </w:rPr>
+        <w:t>: The email address of the account.</w:t>
+      </w:r>
+    </w:p>
+    <w:p>
+      <w:pPr>
+        <w:numPr>
+          <w:ilvl w:val="1"/>
+          <w:numId w:val="20"/>
+        </w:numPr>
+        <w:rPr>
+          <w:lang w:val="en-GB"/>
+        </w:rPr>
+      </w:pPr>
+      <w:r>
+        <w:rPr>
+          <w:b/>
+          <w:bCs/>
+          <w:lang w:val="en-GB"/>
+        </w:rPr>
+        <w:t>SMTP Pass</w:t>
+      </w:r>
+      <w:r>
+        <w:rPr>
+          <w:lang w:val="en-GB"/>
+        </w:rPr>
+        <w:t>: The password of the email account.</w:t>
+      </w:r>
+    </w:p>
+    <w:p>
+      <w:pPr>
+        <w:numPr>
+          <w:ilvl w:val="1"/>
+          <w:numId w:val="20"/>
+        </w:numPr>
+        <w:rPr>
+          <w:lang w:val="en-GB"/>
+        </w:rPr>
+      </w:pPr>
+      <w:r>
+        <w:rPr>
+          <w:b/>
+          <w:bCs/>
+          <w:lang w:val="en-GB"/>
+        </w:rPr>
+        <w:t>Email Subject</w:t>
+      </w:r>
+      <w:r>
+        <w:rPr>
+          <w:lang w:val="en-GB"/>
+        </w:rPr>
+        <w:t>: The subject of the email.</w:t>
+      </w:r>
+    </w:p>
+    <w:p>
+      <w:pPr>
+        <w:numPr>
+          <w:ilvl w:val="1"/>
+          <w:numId w:val="20"/>
+        </w:numPr>
+        <w:rPr>
+          <w:lang w:val="en-GB"/>
+        </w:rPr>
+      </w:pPr>
+      <w:r>
+        <w:rPr>
+          <w:b/>
+          <w:bCs/>
+          <w:lang w:val="en-GB"/>
+        </w:rPr>
+        <w:lastRenderedPageBreak/>
+        <w:t>Email Body</w:t>
+      </w:r>
+      <w:r>
+        <w:rPr>
+          <w:lang w:val="en-GB"/>
+        </w:rPr>
+        <w:t>: The body of the email.</w:t>
+      </w:r>
+    </w:p>
+    <w:p>
+      <w:pPr>
+        <w:pStyle w:val="Heading2"/>
+        <w:rPr>
+          <w:lang w:val="it-IT"/>
+        </w:rPr>
+      </w:pPr>
+      <w:r>
+        <w:rPr>
+          <w:lang w:val="it-IT"/>
+        </w:rPr>
+        <w:t>Save the Settings:</w:t>
+      </w:r>
+    </w:p>
+    <w:p>
+      <w:pPr>
+        <w:numPr>
+          <w:ilvl w:val="0"/>
+          <w:numId w:val="21"/>
+        </w:numPr>
+        <w:rPr>
+          <w:lang w:val="en-GB"/>
+        </w:rPr>
+      </w:pPr>
+      <w:r>
+        <w:rPr>
+          <w:lang w:val="en-GB"/>
+        </w:rPr>
+        <w:t xml:space="preserve">Click the </w:t>
+      </w:r>
+      <w:r>
+        <w:rPr>
+          <w:b/>
+          <w:bCs/>
+          <w:lang w:val="en-GB"/>
+        </w:rPr>
+        <w:t>Save</w:t>
+      </w:r>
+      <w:r>
+        <w:rPr>
+          <w:lang w:val="en-GB"/>
+        </w:rPr>
+        <w:t xml:space="preserve"> button to save the settings in the </w:t>
+      </w:r>
+      <w:proofErr w:type="spellStart"/>
+      <w:r>
+        <w:rPr>
+          <w:lang w:val="en-GB"/>
+        </w:rPr>
+        <w:t>appsettings.json</w:t>
+      </w:r>
+      <w:proofErr w:type="spellEnd"/>
+      <w:r>
+        <w:rPr>
+          <w:lang w:val="en-GB"/>
+        </w:rPr>
+        <w:t xml:space="preserve"> file. The PhotoDispatcher.exe application will automatically start, which will retrieve the photos from the specified folder and automatically send them to the corresponding email addresses.</w:t>
+      </w:r>
+    </w:p>
+    <w:p>
+      <w:pPr>
+        <w:pStyle w:val="Heading2"/>
+        <w:rPr>
+          <w:lang w:val="it-IT"/>
+        </w:rPr>
+      </w:pPr>
+      <w:r>
+        <w:rPr>
+          <w:lang w:val="it-IT"/>
+        </w:rPr>
+        <w:t>Monitor the Process:</w:t>
+      </w:r>
+    </w:p>
+    <w:p>
+      <w:pPr>
+        <w:numPr>
+          <w:ilvl w:val="0"/>
+          <w:numId w:val="22"/>
+        </w:numPr>
+        <w:rPr>
+          <w:lang w:val="en-GB"/>
+        </w:rPr>
+      </w:pPr>
+      <w:r>
+        <w:rPr>
+          <w:lang w:val="en-GB"/>
+        </w:rPr>
+        <w:t>The application will log status information in the console and in the report.txt file located in the same directory as the executable.</w:t>
+      </w:r>
+    </w:p>
+    <w:p>
+      <w:pPr>
+        <w:pStyle w:val="Heading2"/>
+        <w:rPr>
+          <w:lang w:val="en-GB"/>
+        </w:rPr>
+      </w:pPr>
+      <w:r>
+        <w:rPr>
+          <w:lang w:val="en-GB"/>
+        </w:rPr>
+        <w:t>Log Report</w:t>
+      </w:r>
+    </w:p>
+    <w:p>
+      <w:pPr>
+        <w:rPr>
+          <w:lang w:val="en-GB"/>
+        </w:rPr>
+      </w:pPr>
+      <w:r>
+        <w:rPr>
+          <w:lang w:val="en-GB"/>
+        </w:rPr>
+        <w:t>After each execution, a report.txt file will be generated with the following details:</w:t>
+      </w:r>
+    </w:p>
+    <w:p>
+      <w:pPr>
+        <w:numPr>
+          <w:ilvl w:val="0"/>
+          <w:numId w:val="23"/>
+        </w:numPr>
+        <w:rPr>
+          <w:lang w:val="en-GB"/>
+        </w:rPr>
+      </w:pPr>
+      <w:r>
+        <w:rPr>
+          <w:b/>
+          <w:bCs/>
+          <w:lang w:val="en-GB"/>
+        </w:rPr>
+        <w:t>Info Logs</w:t>
+      </w:r>
+      <w:r>
+        <w:rPr>
+          <w:lang w:val="en-GB"/>
+        </w:rPr>
+        <w:t>: General information about the execution.</w:t>
+      </w:r>
+    </w:p>
+    <w:p>
+      <w:pPr>
+        <w:numPr>
+          <w:ilvl w:val="0"/>
+          <w:numId w:val="23"/>
+        </w:numPr>
+        <w:rPr>
+          <w:lang w:val="en-GB"/>
+        </w:rPr>
+      </w:pPr>
+      <w:r>
+        <w:rPr>
+          <w:b/>
+          <w:bCs/>
+          <w:lang w:val="en-GB"/>
+        </w:rPr>
+        <w:t>Warning Logs</w:t>
+      </w:r>
+      <w:r>
+        <w:rPr>
+          <w:lang w:val="en-GB"/>
+        </w:rPr>
+        <w:t>: Warnings generated during the execution.</w:t>
+      </w:r>
+    </w:p>
+    <w:p>
+      <w:pPr>
+        <w:numPr>
+          <w:ilvl w:val="0"/>
+          <w:numId w:val="23"/>
+        </w:numPr>
+        <w:rPr>
+          <w:lang w:val="en-GB"/>
+        </w:rPr>
+      </w:pPr>
+      <w:r>
+        <w:rPr>
+          <w:b/>
+          <w:bCs/>
+          <w:lang w:val="en-GB"/>
+        </w:rPr>
+        <w:t>Error Logs</w:t>
+      </w:r>
+      <w:r>
+        <w:rPr>
+          <w:lang w:val="en-GB"/>
+        </w:rPr>
+        <w:t>: Errors encountered during the execution.</w:t>
+      </w:r>
+    </w:p>
+    <w:p>
+      <w:pPr>
         <w:rPr>
           <w:rFonts w:asciiTheme="majorHAnsi" w:eastAsiaTheme="majorEastAsia" w:hAnsiTheme="majorHAnsi" w:cstheme="majorBidi"/>
           <w:b/>
@@ -490,161 +1546,8 @@
           <w:szCs w:val="28"/>
           <w:lang w:val="it-IT"/>
         </w:rPr>
-        <w:t>4. Workflow</w:t>
-      </w:r>
-    </w:p>
-    <w:p>
-      <w:pPr>
-        <w:numPr>
-          <w:ilvl w:val="0"/>
-          <w:numId w:val="13"/>
-        </w:numPr>
-        <w:rPr>
-          <w:lang w:val="en-GB"/>
-        </w:rPr>
       </w:pPr>
       <w:r>
-        <w:rPr>
-          <w:b/>
-          <w:bCs/>
-          <w:lang w:val="en-GB"/>
-        </w:rPr>
-        <w:t>Photo Upload</w:t>
-      </w:r>
-      <w:r>
-        <w:rPr>
-          <w:lang w:val="en-GB"/>
-        </w:rPr>
-        <w:t>: The photographer renames the photos with the pass numbers and saves them in a local folder.</w:t>
-      </w:r>
-    </w:p>
-    <w:p>
-      <w:pPr>
-        <w:numPr>
-          <w:ilvl w:val="0"/>
-          <w:numId w:val="13"/>
-        </w:numPr>
-        <w:rPr>
-          <w:lang w:val="en-GB"/>
-        </w:rPr>
-      </w:pPr>
-      <w:r>
-        <w:rPr>
-          <w:b/>
-          <w:bCs/>
-          <w:lang w:val="en-GB"/>
-        </w:rPr>
-        <w:t>CSV File Upload</w:t>
-      </w:r>
-      <w:r>
-        <w:rPr>
-          <w:lang w:val="en-GB"/>
-        </w:rPr>
-        <w:t>: Organizers upload the CSV file containing the mapping between pass numbers and email addresses.</w:t>
-      </w:r>
-    </w:p>
-    <w:p>
-      <w:pPr>
-        <w:numPr>
-          <w:ilvl w:val="0"/>
-          <w:numId w:val="13"/>
-        </w:numPr>
-        <w:rPr>
-          <w:lang w:val="en-GB"/>
-        </w:rPr>
-      </w:pPr>
-      <w:r>
-        <w:rPr>
-          <w:b/>
-          <w:bCs/>
-          <w:lang w:val="en-GB"/>
-        </w:rPr>
-        <w:t>Folder Path Specification</w:t>
-      </w:r>
-      <w:r>
-        <w:rPr>
-          <w:lang w:val="en-GB"/>
-        </w:rPr>
-        <w:t>: The user specifies the local path of the folder containing the photos through the user interface.</w:t>
-      </w:r>
-    </w:p>
-    <w:p>
-      <w:pPr>
-        <w:numPr>
-          <w:ilvl w:val="0"/>
-          <w:numId w:val="13"/>
-        </w:numPr>
-        <w:rPr>
-          <w:lang w:val="en-GB"/>
-        </w:rPr>
-      </w:pPr>
-      <w:r>
-        <w:rPr>
-          <w:b/>
-          <w:bCs/>
-          <w:lang w:val="en-GB"/>
-        </w:rPr>
-        <w:t>Email Extraction</w:t>
-      </w:r>
-      <w:r>
-        <w:rPr>
-          <w:lang w:val="en-GB"/>
-        </w:rPr>
-        <w:t>: The application uses the CSV file to map the pass number extracted from the file name to the corresponding email address.</w:t>
-      </w:r>
-    </w:p>
-    <w:p>
-      <w:pPr>
-        <w:numPr>
-          <w:ilvl w:val="0"/>
-          <w:numId w:val="13"/>
-        </w:numPr>
-        <w:rPr>
-          <w:lang w:val="en-GB"/>
-        </w:rPr>
-      </w:pPr>
-      <w:r>
-        <w:rPr>
-          <w:b/>
-          <w:bCs/>
-          <w:lang w:val="en-GB"/>
-        </w:rPr>
-        <w:t>Email Sending</w:t>
-      </w:r>
-      <w:r>
-        <w:rPr>
-          <w:lang w:val="en-GB"/>
-        </w:rPr>
-        <w:t>: The backend retrieves the photos from the specified folder and sends an email to the extracted address with the photo attached.</w:t>
-      </w:r>
-    </w:p>
-    <w:p>
-      <w:pPr>
-        <w:numPr>
-          <w:ilvl w:val="0"/>
-          <w:numId w:val="13"/>
-        </w:numPr>
-        <w:rPr>
-          <w:lang w:val="en-GB"/>
-        </w:rPr>
-      </w:pPr>
-      <w:r>
-        <w:rPr>
-          <w:b/>
-          <w:bCs/>
-          <w:lang w:val="en-GB"/>
-        </w:rPr>
-        <w:t>Send Confirmation</w:t>
-      </w:r>
-      <w:r>
-        <w:rPr>
-          <w:lang w:val="en-GB"/>
-        </w:rPr>
-        <w:t>: The system records the send in the database and notifies the user of success or error.</w:t>
-      </w:r>
-    </w:p>
-    <w:p>
-      <w:pPr>
         <w:rPr>
           <w:rFonts w:asciiTheme="majorHAnsi" w:eastAsiaTheme="majorEastAsia" w:hAnsiTheme="majorHAnsi" w:cstheme="majorBidi"/>
           <w:b/>
@@ -654,8 +1557,113 @@
           <w:szCs w:val="28"/>
           <w:lang w:val="it-IT"/>
         </w:rPr>
+        <w:t>7. Security and Privacy</w:t>
+      </w:r>
+    </w:p>
+    <w:p>
+      <w:pPr>
+        <w:pStyle w:val="ListParagraph"/>
+        <w:numPr>
+          <w:ilvl w:val="0"/>
+          <w:numId w:val="26"/>
+        </w:numPr>
+        <w:rPr>
+          <w:lang w:val="it-IT"/>
+        </w:rPr>
       </w:pPr>
       <w:r>
+        <w:rPr>
+          <w:b/>
+          <w:bCs/>
+          <w:lang w:val="it-IT"/>
+        </w:rPr>
+        <w:t xml:space="preserve">Data Protection: </w:t>
+      </w:r>
+      <w:r>
+        <w:rPr>
+          <w:lang w:val="it-IT"/>
+        </w:rPr>
+        <w:t>Use security protocols to protect user data.</w:t>
+      </w:r>
+    </w:p>
+    <w:p>
+      <w:pPr>
+        <w:pStyle w:val="ListParagraph"/>
+        <w:numPr>
+          <w:ilvl w:val="0"/>
+          <w:numId w:val="26"/>
+        </w:numPr>
+        <w:rPr>
+          <w:lang w:val="en-GB"/>
+        </w:rPr>
+      </w:pPr>
+      <w:r>
+        <w:rPr>
+          <w:b/>
+          <w:bCs/>
+          <w:lang w:val="en-GB"/>
+        </w:rPr>
+        <w:t xml:space="preserve">Photo Retention: </w:t>
+      </w:r>
+      <w:r>
+        <w:rPr>
+          <w:lang w:val="en-GB"/>
+        </w:rPr>
+        <w:t>Photos</w:t>
+      </w:r>
+      <w:r>
+        <w:rPr>
+          <w:lang w:val="en-GB"/>
+        </w:rPr>
+        <w:t xml:space="preserve"> </w:t>
+      </w:r>
+      <w:r>
+        <w:rPr>
+          <w:lang w:val="en-GB"/>
+        </w:rPr>
+        <w:t>and the CSV file</w:t>
+      </w:r>
+      <w:r>
+        <w:rPr>
+          <w:lang w:val="en-GB"/>
+        </w:rPr>
+        <w:t xml:space="preserve"> should be retained only for the necessary time for sending</w:t>
+      </w:r>
+      <w:r>
+        <w:rPr>
+          <w:lang w:val="en-GB"/>
+        </w:rPr>
+        <w:t>, and the report file just for the final check.</w:t>
+      </w:r>
+    </w:p>
+    <w:p>
+      <w:pPr>
+        <w:pStyle w:val="ListParagraph"/>
+        <w:numPr>
+          <w:ilvl w:val="0"/>
+          <w:numId w:val="26"/>
+        </w:numPr>
+        <w:rPr>
+          <w:lang w:val="en-GB"/>
+        </w:rPr>
+      </w:pPr>
+      <w:r>
+        <w:rPr>
+          <w:b/>
+          <w:bCs/>
+          <w:lang w:val="en-GB"/>
+        </w:rPr>
+        <w:t xml:space="preserve">Data Access: </w:t>
+      </w:r>
+      <w:r>
+        <w:rPr>
+          <w:lang w:val="en-GB"/>
+        </w:rPr>
+        <w:t>Limit access to sensitive data to authorized users only.</w:t>
+      </w:r>
+    </w:p>
+    <w:p>
+      <w:pPr>
         <w:rPr>
           <w:rFonts w:asciiTheme="majorHAnsi" w:eastAsiaTheme="majorEastAsia" w:hAnsiTheme="majorHAnsi" w:cstheme="majorBidi"/>
           <w:b/>
@@ -665,731 +1673,8 @@
           <w:szCs w:val="28"/>
           <w:lang w:val="it-IT"/>
         </w:rPr>
-        <w:t>5. Installation and Configuration</w:t>
-      </w:r>
-    </w:p>
-    <w:p>
-      <w:pPr>
-        <w:pStyle w:val="Heading2"/>
-        <w:rPr>
-          <w:lang w:val="it-IT"/>
-        </w:rPr>
       </w:pPr>
       <w:r>
-        <w:rPr>
-          <w:lang w:val="it-IT"/>
-        </w:rPr>
-        <w:t>Email Configuration:</w:t>
-      </w:r>
-    </w:p>
-    <w:p>
-      <w:pPr>
-        <w:numPr>
-          <w:ilvl w:val="0"/>
-          <w:numId w:val="14"/>
-        </w:numPr>
-        <w:rPr>
-          <w:lang w:val="en-GB"/>
-        </w:rPr>
-      </w:pPr>
-      <w:r>
-        <w:rPr>
-          <w:lang w:val="en-GB"/>
-        </w:rPr>
-        <w:t>Configure SMTP credentials in the configuration file for sending emails.</w:t>
-      </w:r>
-    </w:p>
-    <w:p>
-      <w:pPr>
-        <w:pStyle w:val="Heading2"/>
-        <w:rPr>
-          <w:lang w:val="it-IT"/>
-        </w:rPr>
-      </w:pPr>
-      <w:r>
-        <w:rPr>
-          <w:lang w:val="it-IT"/>
-        </w:rPr>
-        <w:t>CSV File Configuration:</w:t>
-      </w:r>
-    </w:p>
-    <w:p>
-      <w:pPr>
-        <w:numPr>
-          <w:ilvl w:val="0"/>
-          <w:numId w:val="15"/>
-        </w:numPr>
-        <w:rPr>
-          <w:lang w:val="en-GB"/>
-        </w:rPr>
-      </w:pPr>
-      <w:r>
-        <w:rPr>
-          <w:lang w:val="en-GB"/>
-        </w:rPr>
-        <w:t xml:space="preserve">Ensure that the CSV file contains two columns: </w:t>
-      </w:r>
-      <w:proofErr w:type="spellStart"/>
-      <w:r>
-        <w:rPr>
-          <w:lang w:val="en-GB"/>
-        </w:rPr>
-        <w:t>PassNumber</w:t>
-      </w:r>
-      <w:proofErr w:type="spellEnd"/>
-      <w:r>
-        <w:rPr>
-          <w:lang w:val="en-GB"/>
-        </w:rPr>
-        <w:t xml:space="preserve"> and Email.</w:t>
-      </w:r>
-    </w:p>
-    <w:p>
-      <w:pPr>
-        <w:numPr>
-          <w:ilvl w:val="0"/>
-          <w:numId w:val="15"/>
-        </w:numPr>
-        <w:rPr>
-          <w:lang w:val="en-GB"/>
-        </w:rPr>
-      </w:pPr>
-      <w:r>
-        <w:rPr>
-          <w:lang w:val="en-GB"/>
-        </w:rPr>
-        <w:lastRenderedPageBreak/>
-        <w:t>Upload the CSV file through the application's user interface.</w:t>
-      </w:r>
-    </w:p>
-    <w:p>
-      <w:pPr>
-        <w:pStyle w:val="Heading2"/>
-        <w:rPr>
-          <w:lang w:val="it-IT"/>
-        </w:rPr>
-      </w:pPr>
-      <w:r>
-        <w:rPr>
-          <w:lang w:val="it-IT"/>
-        </w:rPr>
-        <w:t>Folder Path Configuration:</w:t>
-      </w:r>
-    </w:p>
-    <w:p>
-      <w:pPr>
-        <w:numPr>
-          <w:ilvl w:val="0"/>
-          <w:numId w:val="16"/>
-        </w:numPr>
-        <w:rPr>
-          <w:lang w:val="en-GB"/>
-        </w:rPr>
-      </w:pPr>
-      <w:r>
-        <w:rPr>
-          <w:lang w:val="en-GB"/>
-        </w:rPr>
-        <w:t>Specify the local path of the folder containing the numbered photos through the application's user interface.</w:t>
-      </w:r>
-    </w:p>
-    <w:p>
-      <w:pPr>
-        <w:pStyle w:val="Heading2"/>
-        <w:rPr>
-          <w:lang w:val="it-IT"/>
-        </w:rPr>
-      </w:pPr>
-      <w:r>
-        <w:rPr>
-          <w:lang w:val="it-IT"/>
-        </w:rPr>
-        <w:t>Compile the Project:</w:t>
-      </w:r>
-    </w:p>
-    <w:p>
-      <w:pPr>
-        <w:numPr>
-          <w:ilvl w:val="0"/>
-          <w:numId w:val="17"/>
-        </w:numPr>
-        <w:rPr>
-          <w:lang w:val="en-GB"/>
-        </w:rPr>
-      </w:pPr>
-      <w:r>
-        <w:rPr>
-          <w:lang w:val="en-GB"/>
-        </w:rPr>
-        <w:t>Open the solution with a compatible IDE (Visual Studio, Visual Studio Code, etc.).</w:t>
-      </w:r>
-    </w:p>
-    <w:p>
-      <w:pPr>
-        <w:numPr>
-          <w:ilvl w:val="0"/>
-          <w:numId w:val="17"/>
-        </w:numPr>
-        <w:rPr>
-          <w:lang w:val="en-GB"/>
-        </w:rPr>
-      </w:pPr>
-      <w:r>
-        <w:rPr>
-          <w:lang w:val="en-GB"/>
-        </w:rPr>
-        <w:t xml:space="preserve">Compile the Photo Dispatcher and </w:t>
-      </w:r>
-      <w:proofErr w:type="spellStart"/>
-      <w:r>
-        <w:rPr>
-          <w:lang w:val="en-GB"/>
-        </w:rPr>
-        <w:t>PhotoDispatcherView</w:t>
-      </w:r>
-      <w:proofErr w:type="spellEnd"/>
-      <w:r>
-        <w:rPr>
-          <w:lang w:val="en-GB"/>
-        </w:rPr>
-        <w:t xml:space="preserve"> projects.</w:t>
-      </w:r>
-    </w:p>
-    <w:p>
-      <w:pPr>
-        <w:pStyle w:val="Heading2"/>
-        <w:rPr>
-          <w:lang w:val="it-IT"/>
-        </w:rPr>
-      </w:pPr>
-      <w:r>
-        <w:rPr>
-          <w:lang w:val="it-IT"/>
-        </w:rPr>
-        <w:t>Configure the Settings:</w:t>
-      </w:r>
-    </w:p>
-    <w:p>
-      <w:pPr>
-        <w:numPr>
-          <w:ilvl w:val="0"/>
-          <w:numId w:val="18"/>
-        </w:numPr>
-        <w:rPr>
-          <w:lang w:val="en-GB"/>
-        </w:rPr>
-      </w:pPr>
-      <w:r>
-        <w:rPr>
-          <w:lang w:val="en-GB"/>
-        </w:rPr>
-        <w:t xml:space="preserve">Ensure that the </w:t>
-      </w:r>
-      <w:proofErr w:type="spellStart"/>
-      <w:r>
-        <w:rPr>
-          <w:lang w:val="en-GB"/>
-        </w:rPr>
-        <w:t>appsettings.json</w:t>
-      </w:r>
-      <w:proofErr w:type="spellEnd"/>
-      <w:r>
-        <w:rPr>
-          <w:lang w:val="en-GB"/>
-        </w:rPr>
-        <w:t xml:space="preserve"> file is located in the Photo Dispatcher folder and is configured correctly (it must have “Copy Always” set in the properties).</w:t>
-      </w:r>
-    </w:p>
-    <w:p>
-      <w:pPr>
-        <w:pStyle w:val="Heading1"/>
-        <w:rPr>
-          <w:lang w:val="it-IT"/>
-        </w:rPr>
-      </w:pPr>
-      <w:r>
-        <w:rPr>
-          <w:lang w:val="it-IT"/>
-        </w:rPr>
-        <w:t>6. Using the Application</w:t>
-      </w:r>
-    </w:p>
-    <w:p>
-      <w:pPr>
-        <w:numPr>
-          <w:ilvl w:val="0"/>
-          <w:numId w:val="19"/>
-        </w:numPr>
-        <w:rPr>
-          <w:lang w:val="en-GB"/>
-        </w:rPr>
-      </w:pPr>
-      <w:r>
-        <w:rPr>
-          <w:lang w:val="en-GB"/>
-        </w:rPr>
-        <w:t>Run the executable PhotoDispatcherView.exe to open the graphical interface.</w:t>
-      </w:r>
-    </w:p>
-    <w:p>
-      <w:pPr>
-        <w:pStyle w:val="Heading2"/>
-        <w:rPr>
-          <w:lang w:val="it-IT"/>
-        </w:rPr>
-      </w:pPr>
-      <w:r>
-        <w:rPr>
-          <w:lang w:val="it-IT"/>
-        </w:rPr>
-        <w:t>Configure the Settings:</w:t>
-      </w:r>
-    </w:p>
-    <w:p>
-      <w:pPr>
-        <w:numPr>
-          <w:ilvl w:val="0"/>
-          <w:numId w:val="20"/>
-        </w:numPr>
-        <w:rPr>
-          <w:lang w:val="en-GB"/>
-        </w:rPr>
-      </w:pPr>
-      <w:r>
-        <w:rPr>
-          <w:b/>
-          <w:bCs/>
-          <w:lang w:val="en-GB"/>
-        </w:rPr>
-        <w:t>Photos Directory</w:t>
-      </w:r>
-      <w:r>
-        <w:rPr>
-          <w:lang w:val="en-GB"/>
-        </w:rPr>
-        <w:t>: Enter the path of the folder where the photos are stored.</w:t>
-      </w:r>
-    </w:p>
-    <w:p>
-      <w:pPr>
-        <w:numPr>
-          <w:ilvl w:val="0"/>
-          <w:numId w:val="20"/>
-        </w:numPr>
-        <w:rPr>
-          <w:lang w:val="en-GB"/>
-        </w:rPr>
-      </w:pPr>
-      <w:r>
-        <w:rPr>
-          <w:b/>
-          <w:bCs/>
-          <w:lang w:val="en-GB"/>
-        </w:rPr>
-        <w:t>CSV File Path</w:t>
-      </w:r>
-      <w:r>
-        <w:rPr>
-          <w:lang w:val="en-GB"/>
-        </w:rPr>
-        <w:t>: Enter the path of the CSV file containing the mappings between pass numbers and email addresses.</w:t>
-      </w:r>
-    </w:p>
-    <w:p>
-      <w:pPr>
-        <w:numPr>
-          <w:ilvl w:val="0"/>
-          <w:numId w:val="20"/>
-        </w:numPr>
-        <w:rPr>
-          <w:lang w:val="en-GB"/>
-        </w:rPr>
-      </w:pPr>
-      <w:r>
-        <w:rPr>
-          <w:b/>
-          <w:bCs/>
-          <w:lang w:val="en-GB"/>
-        </w:rPr>
-        <w:t>Email Settings</w:t>
-      </w:r>
-      <w:r>
-        <w:rPr>
-          <w:lang w:val="en-GB"/>
-        </w:rPr>
-        <w:t>: Configure the following parameters:</w:t>
-      </w:r>
-    </w:p>
-    <w:p>
-      <w:pPr>
-        <w:numPr>
-          <w:ilvl w:val="1"/>
-          <w:numId w:val="20"/>
-        </w:numPr>
-        <w:rPr>
-          <w:lang w:val="en-GB"/>
-        </w:rPr>
-      </w:pPr>
-      <w:r>
-        <w:rPr>
-          <w:b/>
-          <w:bCs/>
-          <w:lang w:val="en-GB"/>
-        </w:rPr>
-        <w:t>From Name</w:t>
-      </w:r>
-      <w:r>
-        <w:rPr>
-          <w:lang w:val="en-GB"/>
-        </w:rPr>
-        <w:t>: The displayed name of the sender.</w:t>
-      </w:r>
-    </w:p>
-    <w:p>
-      <w:pPr>
-        <w:numPr>
-          <w:ilvl w:val="1"/>
-          <w:numId w:val="20"/>
-        </w:numPr>
-        <w:rPr>
-          <w:lang w:val="en-GB"/>
-        </w:rPr>
-      </w:pPr>
-      <w:r>
-        <w:rPr>
-          <w:b/>
-          <w:bCs/>
-          <w:lang w:val="en-GB"/>
-        </w:rPr>
-        <w:t>SMTP Server</w:t>
-      </w:r>
-      <w:r>
-        <w:rPr>
-          <w:lang w:val="en-GB"/>
-        </w:rPr>
-        <w:t>: The address of the SMTP server (e.g., smtp.office365.com).</w:t>
-      </w:r>
-    </w:p>
-    <w:p>
-      <w:pPr>
-        <w:numPr>
-          <w:ilvl w:val="1"/>
-          <w:numId w:val="20"/>
-        </w:numPr>
-        <w:rPr>
-          <w:lang w:val="en-GB"/>
-        </w:rPr>
-      </w:pPr>
-      <w:r>
-        <w:rPr>
-          <w:b/>
-          <w:bCs/>
-          <w:lang w:val="en-GB"/>
-        </w:rPr>
-        <w:t>SMTP Port</w:t>
-      </w:r>
-      <w:r>
-        <w:rPr>
-          <w:lang w:val="en-GB"/>
-        </w:rPr>
-        <w:t>: The port used for the SMTP server (e.g., 587).</w:t>
-      </w:r>
-    </w:p>
-    <w:p>
-      <w:pPr>
-        <w:numPr>
-          <w:ilvl w:val="1"/>
-          <w:numId w:val="20"/>
-        </w:numPr>
-        <w:rPr>
-          <w:lang w:val="en-GB"/>
-        </w:rPr>
-      </w:pPr>
-      <w:r>
-        <w:rPr>
-          <w:b/>
-          <w:bCs/>
-          <w:lang w:val="en-GB"/>
-        </w:rPr>
-        <w:t>SMTP User</w:t>
-      </w:r>
-      <w:r>
-        <w:rPr>
-          <w:lang w:val="en-GB"/>
-        </w:rPr>
-        <w:t>: The email address of the account.</w:t>
-      </w:r>
-    </w:p>
-    <w:p>
-      <w:pPr>
-        <w:numPr>
-          <w:ilvl w:val="1"/>
-          <w:numId w:val="20"/>
-        </w:numPr>
-        <w:rPr>
-          <w:lang w:val="en-GB"/>
-        </w:rPr>
-      </w:pPr>
-      <w:r>
-        <w:rPr>
-          <w:b/>
-          <w:bCs/>
-          <w:lang w:val="en-GB"/>
-        </w:rPr>
-        <w:t>SMTP Pass</w:t>
-      </w:r>
-      <w:r>
-        <w:rPr>
-          <w:lang w:val="en-GB"/>
-        </w:rPr>
-        <w:t>: The password of the email account.</w:t>
-      </w:r>
-    </w:p>
-    <w:p>
-      <w:pPr>
-        <w:numPr>
-          <w:ilvl w:val="1"/>
-          <w:numId w:val="20"/>
-        </w:numPr>
-        <w:rPr>
-          <w:lang w:val="en-GB"/>
-        </w:rPr>
-      </w:pPr>
-      <w:r>
-        <w:rPr>
-          <w:b/>
-          <w:bCs/>
-          <w:lang w:val="en-GB"/>
-        </w:rPr>
-        <w:t>Email Subject</w:t>
-      </w:r>
-      <w:r>
-        <w:rPr>
-          <w:lang w:val="en-GB"/>
-        </w:rPr>
-        <w:t>: The subject of the email.</w:t>
-      </w:r>
-    </w:p>
-    <w:p>
-      <w:pPr>
-        <w:numPr>
-          <w:ilvl w:val="1"/>
-          <w:numId w:val="20"/>
-        </w:numPr>
-        <w:rPr>
-          <w:lang w:val="en-GB"/>
-        </w:rPr>
-      </w:pPr>
-      <w:r>
-        <w:rPr>
-          <w:b/>
-          <w:bCs/>
-          <w:lang w:val="en-GB"/>
-        </w:rPr>
-        <w:t>Email Body</w:t>
-      </w:r>
-      <w:r>
-        <w:rPr>
-          <w:lang w:val="en-GB"/>
-        </w:rPr>
-        <w:t>: The body of the email.</w:t>
-      </w:r>
-    </w:p>
-    <w:p>
-      <w:pPr>
-        <w:pStyle w:val="Heading2"/>
-        <w:rPr>
-          <w:lang w:val="it-IT"/>
-        </w:rPr>
-      </w:pPr>
-      <w:r>
-        <w:rPr>
-          <w:lang w:val="it-IT"/>
-        </w:rPr>
-        <w:t>Save the Settings:</w:t>
-      </w:r>
-    </w:p>
-    <w:p>
-      <w:pPr>
-        <w:numPr>
-          <w:ilvl w:val="0"/>
-          <w:numId w:val="21"/>
-        </w:numPr>
-        <w:rPr>
-          <w:lang w:val="en-GB"/>
-        </w:rPr>
-      </w:pPr>
-      <w:r>
-        <w:rPr>
-          <w:lang w:val="en-GB"/>
-        </w:rPr>
-        <w:t xml:space="preserve">Click the </w:t>
-      </w:r>
-      <w:r>
-        <w:rPr>
-          <w:b/>
-          <w:bCs/>
-          <w:lang w:val="en-GB"/>
-        </w:rPr>
-        <w:t>Save</w:t>
-      </w:r>
-      <w:r>
-        <w:rPr>
-          <w:lang w:val="en-GB"/>
-        </w:rPr>
-        <w:t xml:space="preserve"> button to save the settings in the </w:t>
-      </w:r>
-      <w:proofErr w:type="spellStart"/>
-      <w:r>
-        <w:rPr>
-          <w:lang w:val="en-GB"/>
-        </w:rPr>
-        <w:t>appsettings.json</w:t>
-      </w:r>
-      <w:proofErr w:type="spellEnd"/>
-      <w:r>
-        <w:rPr>
-          <w:lang w:val="en-GB"/>
-        </w:rPr>
-        <w:t xml:space="preserve"> file. The PhotoDispatcher.exe application will automatically start, which will retrieve the photos from the specified folder and automatically send them to the corresponding email addresses.</w:t>
-      </w:r>
-    </w:p>
-    <w:p>
-      <w:pPr>
-        <w:pStyle w:val="Heading2"/>
-        <w:rPr>
-          <w:lang w:val="it-IT"/>
-        </w:rPr>
-      </w:pPr>
-      <w:r>
-        <w:rPr>
-          <w:lang w:val="it-IT"/>
-        </w:rPr>
-        <w:lastRenderedPageBreak/>
-        <w:t>Monitor the Process:</w:t>
-      </w:r>
-    </w:p>
-    <w:p>
-      <w:pPr>
-        <w:numPr>
-          <w:ilvl w:val="0"/>
-          <w:numId w:val="22"/>
-        </w:numPr>
-        <w:rPr>
-          <w:lang w:val="en-GB"/>
-        </w:rPr>
-      </w:pPr>
-      <w:r>
-        <w:rPr>
-          <w:lang w:val="en-GB"/>
-        </w:rPr>
-        <w:t>The application will log status information in the console and in the report.txt file located in the same directory as the executable.</w:t>
-      </w:r>
-    </w:p>
-    <w:p>
-      <w:pPr>
-        <w:pStyle w:val="Heading2"/>
-        <w:rPr>
-          <w:lang w:val="it-IT"/>
-        </w:rPr>
-      </w:pPr>
-      <w:r>
-        <w:rPr>
-          <w:lang w:val="it-IT"/>
-        </w:rPr>
-        <w:t>Log Report</w:t>
-      </w:r>
-    </w:p>
-    <w:p>
-      <w:pPr>
-        <w:rPr>
-          <w:lang w:val="en-GB"/>
-        </w:rPr>
-      </w:pPr>
-      <w:r>
-        <w:rPr>
-          <w:lang w:val="en-GB"/>
-        </w:rPr>
-        <w:t>After each execution, a report.txt file will be generated with the following details:</w:t>
-      </w:r>
-    </w:p>
-    <w:p>
-      <w:pPr>
-        <w:numPr>
-          <w:ilvl w:val="0"/>
-          <w:numId w:val="23"/>
-        </w:numPr>
-        <w:rPr>
-          <w:lang w:val="en-GB"/>
-        </w:rPr>
-      </w:pPr>
-      <w:r>
-        <w:rPr>
-          <w:b/>
-          <w:bCs/>
-          <w:lang w:val="en-GB"/>
-        </w:rPr>
-        <w:t>Info Logs</w:t>
-      </w:r>
-      <w:r>
-        <w:rPr>
-          <w:lang w:val="en-GB"/>
-        </w:rPr>
-        <w:t>: General information about the execution.</w:t>
-      </w:r>
-    </w:p>
-    <w:p>
-      <w:pPr>
-        <w:numPr>
-          <w:ilvl w:val="0"/>
-          <w:numId w:val="23"/>
-        </w:numPr>
-        <w:rPr>
-          <w:lang w:val="en-GB"/>
-        </w:rPr>
-      </w:pPr>
-      <w:r>
-        <w:rPr>
-          <w:b/>
-          <w:bCs/>
-          <w:lang w:val="en-GB"/>
-        </w:rPr>
-        <w:t>Warning Logs</w:t>
-      </w:r>
-      <w:r>
-        <w:rPr>
-          <w:lang w:val="en-GB"/>
-        </w:rPr>
-        <w:t>: Warnings generated during the execution.</w:t>
-      </w:r>
-    </w:p>
-    <w:p>
-      <w:pPr>
-        <w:numPr>
-          <w:ilvl w:val="0"/>
-          <w:numId w:val="23"/>
-        </w:numPr>
-        <w:rPr>
-          <w:lang w:val="en-GB"/>
-        </w:rPr>
-      </w:pPr>
-      <w:r>
-        <w:rPr>
-          <w:b/>
-          <w:bCs/>
-          <w:lang w:val="en-GB"/>
-        </w:rPr>
-        <w:t>Error Logs</w:t>
-      </w:r>
-      <w:r>
-        <w:rPr>
-          <w:lang w:val="en-GB"/>
-        </w:rPr>
-        <w:t>: Errors encountered during the execution.</w:t>
-      </w:r>
-    </w:p>
-    <w:p>
-      <w:pPr>
         <w:rPr>
           <w:rFonts w:asciiTheme="majorHAnsi" w:eastAsiaTheme="majorEastAsia" w:hAnsiTheme="majorHAnsi" w:cstheme="majorBidi"/>
           <w:b/>
@@ -1399,8 +1684,36 @@
           <w:szCs w:val="28"/>
           <w:lang w:val="it-IT"/>
         </w:rPr>
+        <w:t>8. Maintenance and Updates</w:t>
+      </w:r>
+    </w:p>
+    <w:p>
+      <w:pPr>
+        <w:numPr>
+          <w:ilvl w:val="0"/>
+          <w:numId w:val="27"/>
+        </w:numPr>
+        <w:rPr>
+          <w:lang w:val="en-GB"/>
+        </w:rPr>
       </w:pPr>
       <w:r>
+        <w:rPr>
+          <w:b/>
+          <w:bCs/>
+          <w:lang w:val="en-GB"/>
+        </w:rPr>
+        <w:t>Software Updates</w:t>
+      </w:r>
+      <w:r>
+        <w:rPr>
+          <w:lang w:val="en-GB"/>
+        </w:rPr>
+        <w:t>: Ensure the application is kept up to date with the latest security patches.</w:t>
+      </w:r>
+    </w:p>
+    <w:p>
+      <w:pPr>
         <w:rPr>
           <w:rFonts w:asciiTheme="majorHAnsi" w:eastAsiaTheme="majorEastAsia" w:hAnsiTheme="majorHAnsi" w:cstheme="majorBidi"/>
           <w:b/>
@@ -1410,8 +1723,7 @@
           <w:szCs w:val="28"/>
           <w:lang w:val="it-IT"/>
         </w:rPr>
-        <w:t>7</w:t>
-      </w:r>
+      </w:pPr>
       <w:r>
         <w:rPr>
           <w:rFonts w:asciiTheme="majorHAnsi" w:eastAsiaTheme="majorEastAsia" w:hAnsiTheme="majorHAnsi" w:cstheme="majorBidi"/>
@@ -1422,206 +1734,7 @@
           <w:szCs w:val="28"/>
           <w:lang w:val="it-IT"/>
         </w:rPr>
-        <w:t>. Security and Privacy</w:t>
-      </w:r>
-    </w:p>
-    <w:p>
-      <w:pPr>
-        <w:numPr>
-          <w:ilvl w:val="0"/>
-          <w:numId w:val="26"/>
-        </w:numPr>
-        <w:rPr>
-          <w:lang w:val="en-GB"/>
-        </w:rPr>
-      </w:pPr>
-      <w:r>
-        <w:rPr>
-          <w:b/>
-          <w:bCs/>
-          <w:lang w:val="en-GB"/>
-        </w:rPr>
-        <w:t>Data Protection</w:t>
-      </w:r>
-      <w:r>
-        <w:rPr>
-          <w:lang w:val="en-GB"/>
-        </w:rPr>
-        <w:t>: Use security protocols to protect user data.</w:t>
-      </w:r>
-    </w:p>
-    <w:p>
-      <w:pPr>
-        <w:numPr>
-          <w:ilvl w:val="0"/>
-          <w:numId w:val="26"/>
-        </w:numPr>
-        <w:rPr>
-          <w:lang w:val="en-GB"/>
-        </w:rPr>
-      </w:pPr>
-      <w:r>
-        <w:rPr>
-          <w:b/>
-          <w:bCs/>
-          <w:lang w:val="en-GB"/>
-        </w:rPr>
-        <w:t>Photo Retention</w:t>
-      </w:r>
-      <w:r>
-        <w:rPr>
-          <w:lang w:val="en-GB"/>
-        </w:rPr>
-        <w:t>: Photos should be retained only for the necessary time for sending.</w:t>
-      </w:r>
-    </w:p>
-    <w:p>
-      <w:pPr>
-        <w:numPr>
-          <w:ilvl w:val="0"/>
-          <w:numId w:val="26"/>
-        </w:numPr>
-        <w:rPr>
-          <w:lang w:val="en-GB"/>
-        </w:rPr>
-      </w:pPr>
-      <w:r>
-        <w:rPr>
-          <w:b/>
-          <w:bCs/>
-          <w:lang w:val="en-GB"/>
-        </w:rPr>
-        <w:t>Data Access</w:t>
-      </w:r>
-      <w:r>
-        <w:rPr>
-          <w:lang w:val="en-GB"/>
-        </w:rPr>
-        <w:t>: Limit access to sensitive data to authorized users only.</w:t>
-      </w:r>
-    </w:p>
-    <w:p>
-      <w:pPr>
-        <w:rPr>
-          <w:rFonts w:asciiTheme="majorHAnsi" w:eastAsiaTheme="majorEastAsia" w:hAnsiTheme="majorHAnsi" w:cstheme="majorBidi"/>
-          <w:b/>
-          <w:bCs/>
-          <w:color w:val="365F91" w:themeColor="accent1" w:themeShade="BF"/>
-          <w:sz w:val="28"/>
-          <w:szCs w:val="28"/>
-          <w:lang w:val="it-IT"/>
-        </w:rPr>
-      </w:pPr>
-      <w:r>
-        <w:rPr>
-          <w:rFonts w:asciiTheme="majorHAnsi" w:eastAsiaTheme="majorEastAsia" w:hAnsiTheme="majorHAnsi" w:cstheme="majorBidi"/>
-          <w:b/>
-          <w:bCs/>
-          <w:color w:val="365F91" w:themeColor="accent1" w:themeShade="BF"/>
-          <w:sz w:val="28"/>
-          <w:szCs w:val="28"/>
-          <w:lang w:val="it-IT"/>
-        </w:rPr>
-        <w:t>8</w:t>
-      </w:r>
-      <w:r>
-        <w:rPr>
-          <w:rFonts w:asciiTheme="majorHAnsi" w:eastAsiaTheme="majorEastAsia" w:hAnsiTheme="majorHAnsi" w:cstheme="majorBidi"/>
-          <w:b/>
-          <w:bCs/>
-          <w:color w:val="365F91" w:themeColor="accent1" w:themeShade="BF"/>
-          <w:sz w:val="28"/>
-          <w:szCs w:val="28"/>
-          <w:lang w:val="it-IT"/>
-        </w:rPr>
-        <w:t>. Maintenance and Updates</w:t>
-      </w:r>
-    </w:p>
-    <w:p>
-      <w:pPr>
-        <w:numPr>
-          <w:ilvl w:val="0"/>
-          <w:numId w:val="27"/>
-        </w:numPr>
-        <w:rPr>
-          <w:lang w:val="en-GB"/>
-        </w:rPr>
-      </w:pPr>
-      <w:r>
-        <w:rPr>
-          <w:b/>
-          <w:bCs/>
-          <w:lang w:val="en-GB"/>
-        </w:rPr>
-        <w:t>Software Updates</w:t>
-      </w:r>
-      <w:r>
-        <w:rPr>
-          <w:lang w:val="en-GB"/>
-        </w:rPr>
-        <w:t>: Ensure the application is kept up to date with the latest security patches.</w:t>
-      </w:r>
-    </w:p>
-    <w:p>
-      <w:pPr>
-        <w:numPr>
-          <w:ilvl w:val="0"/>
-          <w:numId w:val="27"/>
-        </w:numPr>
-        <w:rPr>
-          <w:lang w:val="en-GB"/>
-        </w:rPr>
-      </w:pPr>
-      <w:r>
-        <w:rPr>
-          <w:b/>
-          <w:bCs/>
-          <w:lang w:val="en-GB"/>
-        </w:rPr>
-        <w:t>Data Backup</w:t>
-      </w:r>
-      <w:r>
-        <w:rPr>
-          <w:lang w:val="en-GB"/>
-        </w:rPr>
-        <w:t>: Regularly back up the database and photos.</w:t>
-      </w:r>
-    </w:p>
-    <w:p>
-      <w:pPr>
-        <w:rPr>
-          <w:rFonts w:asciiTheme="majorHAnsi" w:eastAsiaTheme="majorEastAsia" w:hAnsiTheme="majorHAnsi" w:cstheme="majorBidi"/>
-          <w:b/>
-          <w:bCs/>
-          <w:color w:val="365F91" w:themeColor="accent1" w:themeShade="BF"/>
-          <w:sz w:val="28"/>
-          <w:szCs w:val="28"/>
-          <w:lang w:val="it-IT"/>
-        </w:rPr>
-      </w:pPr>
-      <w:r>
-        <w:rPr>
-          <w:rFonts w:asciiTheme="majorHAnsi" w:eastAsiaTheme="majorEastAsia" w:hAnsiTheme="majorHAnsi" w:cstheme="majorBidi"/>
-          <w:b/>
-          <w:bCs/>
-          <w:color w:val="365F91" w:themeColor="accent1" w:themeShade="BF"/>
-          <w:sz w:val="28"/>
-          <w:szCs w:val="28"/>
-          <w:lang w:val="it-IT"/>
-        </w:rPr>
-        <w:t>9</w:t>
-      </w:r>
-      <w:r>
-        <w:rPr>
-          <w:rFonts w:asciiTheme="majorHAnsi" w:eastAsiaTheme="majorEastAsia" w:hAnsiTheme="majorHAnsi" w:cstheme="majorBidi"/>
-          <w:b/>
-          <w:bCs/>
-          <w:color w:val="365F91" w:themeColor="accent1" w:themeShade="BF"/>
-          <w:sz w:val="28"/>
-          <w:szCs w:val="28"/>
-          <w:lang w:val="it-IT"/>
-        </w:rPr>
-        <w:t>. Troubleshooting</w:t>
+        <w:t>9. Troubleshooting</w:t>
       </w:r>
     </w:p>
     <w:p>
@@ -1640,57 +1753,90 @@
     </w:p>
     <w:p>
       <w:pPr>
+        <w:pStyle w:val="ListParagraph"/>
         <w:numPr>
           <w:ilvl w:val="0"/>
           <w:numId w:val="24"/>
         </w:numPr>
-        <w:rPr>
-          <w:lang w:val="en-GB"/>
+        <w:tabs>
+          <w:tab w:val="clear" w:pos="720"/>
+        </w:tabs>
+        <w:rPr>
+          <w:lang w:val="it-IT"/>
         </w:rPr>
       </w:pPr>
       <w:r>
         <w:rPr>
-          <w:lang w:val="en-GB"/>
+          <w:lang w:val="it-IT"/>
         </w:rPr>
         <w:t>Check that the SMTP credentials are correct.</w:t>
       </w:r>
     </w:p>
     <w:p>
       <w:pPr>
+        <w:pStyle w:val="ListParagraph"/>
         <w:numPr>
           <w:ilvl w:val="0"/>
           <w:numId w:val="24"/>
         </w:numPr>
-        <w:rPr>
-          <w:lang w:val="en-GB"/>
+        <w:tabs>
+          <w:tab w:val="clear" w:pos="720"/>
+        </w:tabs>
+        <w:rPr>
+          <w:lang w:val="it-IT"/>
         </w:rPr>
       </w:pPr>
       <w:r>
         <w:rPr>
-          <w:lang w:val="en-GB"/>
+          <w:lang w:val="it-IT"/>
         </w:rPr>
         <w:t>Ensure the SMTP server is reachable.</w:t>
       </w:r>
     </w:p>
     <w:p>
       <w:pPr>
+        <w:pStyle w:val="ListParagraph"/>
         <w:numPr>
           <w:ilvl w:val="0"/>
           <w:numId w:val="24"/>
         </w:numPr>
-        <w:rPr>
-          <w:lang w:val="en-GB"/>
+        <w:tabs>
+          <w:tab w:val="clear" w:pos="720"/>
+        </w:tabs>
+        <w:rPr>
+          <w:lang w:val="it-IT"/>
         </w:rPr>
       </w:pPr>
       <w:r>
         <w:rPr>
-          <w:lang w:val="en-GB"/>
+          <w:lang w:val="it-IT"/>
         </w:rPr>
         <w:t>Verify the CSV format and ensure the emails are valid.</w:t>
       </w:r>
     </w:p>
     <w:p>
       <w:pPr>
+        <w:rPr>
+          <w:lang w:val="it-IT"/>
+        </w:rPr>
+      </w:pPr>
+    </w:p>
+    <w:p>
+      <w:pPr>
+        <w:rPr>
+          <w:lang w:val="it-IT"/>
+        </w:rPr>
+      </w:pPr>
+    </w:p>
+    <w:p>
+      <w:pPr>
+        <w:rPr>
+          <w:lang w:val="it-IT"/>
+        </w:rPr>
+      </w:pPr>
+    </w:p>
+    <w:p>
+      <w:pPr>
         <w:pStyle w:val="Heading2"/>
         <w:rPr>
           <w:lang w:val="it-IT"/>
@@ -1700,15 +1846,20 @@
         <w:rPr>
           <w:lang w:val="it-IT"/>
         </w:rPr>
+        <w:lastRenderedPageBreak/>
         <w:t>Connection Errors:</w:t>
       </w:r>
     </w:p>
     <w:p>
       <w:pPr>
+        <w:pStyle w:val="ListParagraph"/>
         <w:numPr>
           <w:ilvl w:val="0"/>
           <w:numId w:val="25"/>
         </w:numPr>
+        <w:tabs>
+          <w:tab w:val="clear" w:pos="720"/>
+        </w:tabs>
         <w:rPr>
           <w:lang w:val="it-IT"/>
         </w:rPr>
@@ -1722,17 +1873,21 @@
     </w:p>
     <w:p>
       <w:pPr>
+        <w:pStyle w:val="ListParagraph"/>
         <w:numPr>
           <w:ilvl w:val="0"/>
           <w:numId w:val="25"/>
         </w:numPr>
-        <w:rPr>
-          <w:lang w:val="en-GB"/>
+        <w:tabs>
+          <w:tab w:val="clear" w:pos="720"/>
+        </w:tabs>
+        <w:rPr>
+          <w:lang w:val="it-IT"/>
         </w:rPr>
       </w:pPr>
       <w:r>
         <w:rPr>
-          <w:lang w:val="en-GB"/>
+          <w:lang w:val="it-IT"/>
         </w:rPr>
         <w:t>Check firewall settings and ensure necessary ports are open.</w:t>
       </w:r>
@@ -1741,12 +1896,12 @@
       <w:pPr>
         <w:pStyle w:val="Heading1"/>
         <w:rPr>
-          <w:lang w:val="it-IT"/>
+          <w:lang w:val="en-GB"/>
         </w:rPr>
       </w:pPr>
       <w:r>
         <w:rPr>
-          <w:lang w:val="it-IT"/>
+          <w:lang w:val="en-GB"/>
         </w:rPr>
         <w:t>10. Contacts</w:t>
       </w:r>
@@ -1774,6 +1929,56 @@
 </w:document>
 </file>
 
+<file path=word/endnotes.xml><?xml version="1.0" encoding="utf-8"?>
+<w:endnotes xmlns:wpc="http://schemas.microsoft.com/office/word/2010/wordprocessingCanvas" xmlns:cx="http://schemas.microsoft.com/office/drawing/2014/chartex" xmlns:cx1="http://schemas.microsoft.com/office/drawing/2015/9/8/chartex" xmlns:cx2="http://schemas.microsoft.com/office/drawing/2015/10/21/chartex" xmlns:cx3="http://schemas.microsoft.com/office/drawing/2016/5/9/chartex" xmlns:cx4="http://schemas.microsoft.com/office/drawing/2016/5/10/chartex" xmlns:cx5="http://schemas.microsoft.com/office/drawing/2016/5/11/chartex" xmlns:cx6="http://schemas.microsoft.com/office/drawing/2016/5/12/chartex" xmlns:cx7="http://schemas.microsoft.com/office/drawing/2016/5/13/chartex" xmlns:cx8="http://schemas.microsoft.com/office/drawing/2016/5/14/chartex" xmlns:mc="http://schemas.openxmlformats.org/markup-compatibility/2006" xmlns:aink="http://schemas.microsoft.com/office/drawing/2016/ink" xmlns:am3d="http://schemas.microsoft.com/office/drawing/2017/model3d" xmlns:o="urn:schemas-microsoft-com:office:office" xmlns:oel="http://schemas.microsoft.com/office/2019/extlst" xmlns:r="http://schemas.openxmlformats.org/officeDocument/2006/relationships" xmlns:m="http://schemas.openxmlformats.org/officeDocument/2006/math" xmlns:v="urn:schemas-microsoft-com:vml" xmlns:wp14="http://schemas.microsoft.com/office/word/2010/wordprocessingDrawing" xmlns:wp="http://schemas.openxmlformats.org/drawingml/2006/wordprocessingDrawing" xmlns:w10="urn:schemas-microsoft-com:office:word" xmlns:w="http://schemas.openxmlformats.org/wordprocessingml/2006/main" xmlns:w14="http://schemas.microsoft.com/office/word/2010/wordml" xmlns:w15="http://schemas.microsoft.com/office/word/2012/wordml" xmlns:w16cex="http://schemas.microsoft.com/office/word/2018/wordml/cex" xmlns:w16cid="http://schemas.microsoft.com/office/word/2016/wordml/cid" xmlns:w16="http://schemas.microsoft.com/office/word/2018/wordml" xmlns:w16du="http://schemas.microsoft.com/office/word/2023/wordml/word16du" xmlns:w16sdtdh="http://schemas.microsoft.com/office/word/2020/wordml/sdtdatahash" xmlns:w16se="http://schemas.microsoft.com/office/word/2015/wordml/symex" xmlns:wpg="http://schemas.microsoft.com/office/word/2010/wordprocessingGroup" xmlns:wpi="http://schemas.microsoft.com/office/word/2010/wordprocessingInk" xmlns:wne="http://schemas.microsoft.com/office/word/2006/wordml" xmlns:wps="http://schemas.microsoft.com/office/word/2010/wordprocessingShape" mc:Ignorable="w14 w15 w16se w16cid w16 w16cex w16sdtdh w16du wp14">
+  <w:endnote w:type="separator" w:id="-1">
+    <w:p>
+      <w:pPr>
+        <w:spacing w:after="0" w:line="240" w:lineRule="auto"/>
+      </w:pPr>
+      <w:r>
+        <w:separator/>
+      </w:r>
+    </w:p>
+  </w:endnote>
+  <w:endnote w:type="continuationSeparator" w:id="0">
+    <w:p>
+      <w:pPr>
+        <w:spacing w:after="0" w:line="240" w:lineRule="auto"/>
+      </w:pPr>
+      <w:r>
+        <w:continuationSeparator/>
+      </w:r>
+    </w:p>
+  </w:endnote>
+</w:endnotes>
+</file>
+
+<file path=word/footnotes.xml><?xml version="1.0" encoding="utf-8"?>
+<w:footnotes xmlns:wpc="http://schemas.microsoft.com/office/word/2010/wordprocessingCanvas" xmlns:cx="http://schemas.microsoft.com/office/drawing/2014/chartex" xmlns:cx1="http://schemas.microsoft.com/office/drawing/2015/9/8/chartex" xmlns:cx2="http://schemas.microsoft.com/office/drawing/2015/10/21/chartex" xmlns:cx3="http://schemas.microsoft.com/office/drawing/2016/5/9/chartex" xmlns:cx4="http://schemas.microsoft.com/office/drawing/2016/5/10/chartex" xmlns:cx5="http://schemas.microsoft.com/office/drawing/2016/5/11/chartex" xmlns:cx6="http://schemas.microsoft.com/office/drawing/2016/5/12/chartex" xmlns:cx7="http://schemas.microsoft.com/office/drawing/2016/5/13/chartex" xmlns:cx8="http://schemas.microsoft.com/office/drawing/2016/5/14/chartex" xmlns:mc="http://schemas.openxmlformats.org/markup-compatibility/2006" xmlns:aink="http://schemas.microsoft.com/office/drawing/2016/ink" xmlns:am3d="http://schemas.microsoft.com/office/drawing/2017/model3d" xmlns:o="urn:schemas-microsoft-com:office:office" xmlns:oel="http://schemas.microsoft.com/office/2019/extlst" xmlns:r="http://schemas.openxmlformats.org/officeDocument/2006/relationships" xmlns:m="http://schemas.openxmlformats.org/officeDocument/2006/math" xmlns:v="urn:schemas-microsoft-com:vml" xmlns:wp14="http://schemas.microsoft.com/office/word/2010/wordprocessingDrawing" xmlns:wp="http://schemas.openxmlformats.org/drawingml/2006/wordprocessingDrawing" xmlns:w10="urn:schemas-microsoft-com:office:word" xmlns:w="http://schemas.openxmlformats.org/wordprocessingml/2006/main" xmlns:w14="http://schemas.microsoft.com/office/word/2010/wordml" xmlns:w15="http://schemas.microsoft.com/office/word/2012/wordml" xmlns:w16cex="http://schemas.microsoft.com/office/word/2018/wordml/cex" xmlns:w16cid="http://schemas.microsoft.com/office/word/2016/wordml/cid" xmlns:w16="http://schemas.microsoft.com/office/word/2018/wordml" xmlns:w16du="http://schemas.microsoft.com/office/word/2023/wordml/word16du" xmlns:w16sdtdh="http://schemas.microsoft.com/office/word/2020/wordml/sdtdatahash" xmlns:w16se="http://schemas.microsoft.com/office/word/2015/wordml/symex" xmlns:wpg="http://schemas.microsoft.com/office/word/2010/wordprocessingGroup" xmlns:wpi="http://schemas.microsoft.com/office/word/2010/wordprocessingInk" xmlns:wne="http://schemas.microsoft.com/office/word/2006/wordml" xmlns:wps="http://schemas.microsoft.com/office/word/2010/wordprocessingShape" mc:Ignorable="w14 w15 w16se w16cid w16 w16cex w16sdtdh w16du wp14">
+  <w:footnote w:type="separator" w:id="-1">
+    <w:p>
+      <w:pPr>
+        <w:spacing w:after="0" w:line="240" w:lineRule="auto"/>
+      </w:pPr>
+      <w:r>
+        <w:separator/>
+      </w:r>
+    </w:p>
+  </w:footnote>
+  <w:footnote w:type="continuationSeparator" w:id="0">
+    <w:p>
+      <w:pPr>
+        <w:spacing w:after="0" w:line="240" w:lineRule="auto"/>
+      </w:pPr>
+      <w:r>
+        <w:continuationSeparator/>
+      </w:r>
+    </w:p>
+  </w:footnote>
+</w:footnotes>
+</file>
+
 <file path=word/numbering.xml><?xml version="1.0" encoding="utf-8"?>
 <w:numbering xmlns:wpc="http://schemas.microsoft.com/office/word/2010/wordprocessingCanvas" xmlns:cx="http://schemas.microsoft.com/office/drawing/2014/chartex" xmlns:cx1="http://schemas.microsoft.com/office/drawing/2015/9/8/chartex" xmlns:cx2="http://schemas.microsoft.com/office/drawing/2015/10/21/chartex" xmlns:cx3="http://schemas.microsoft.com/office/drawing/2016/5/9/chartex" xmlns:cx4="http://schemas.microsoft.com/office/drawing/2016/5/10/chartex" xmlns:cx5="http://schemas.microsoft.com/office/drawing/2016/5/11/chartex" xmlns:cx6="http://schemas.microsoft.com/office/drawing/2016/5/12/chartex" xmlns:cx7="http://schemas.microsoft.com/office/drawing/2016/5/13/chartex" xmlns:cx8="http://schemas.microsoft.com/office/drawing/2016/5/14/chartex" xmlns:mc="http://schemas.openxmlformats.org/markup-compatibility/2006" xmlns:aink="http://schemas.microsoft.com/office/drawing/2016/ink" xmlns:am3d="http://schemas.microsoft.com/office/drawing/2017/model3d" xmlns:o="urn:schemas-microsoft-com:office:office" xmlns:oel="http://schemas.microsoft.com/office/2019/extlst" xmlns:r="http://schemas.openxmlformats.org/officeDocument/2006/relationships" xmlns:m="http://schemas.openxmlformats.org/officeDocument/2006/math" xmlns:v="urn:schemas-microsoft-com:vml" xmlns:wp14="http://schemas.microsoft.com/office/word/2010/wordprocessingDrawing" xmlns:wp="http://schemas.openxmlformats.org/drawingml/2006/wordprocessingDrawing" xmlns:w10="urn:schemas-microsoft-com:office:word" xmlns:w="http://schemas.openxmlformats.org/wordprocessingml/2006/main" xmlns:w14="http://schemas.microsoft.com/office/word/2010/wordml" xmlns:w15="http://schemas.microsoft.com/office/word/2012/wordml" xmlns:w16cex="http://schemas.microsoft.com/office/word/2018/wordml/cex" xmlns:w16cid="http://schemas.microsoft.com/office/word/2016/wordml/cid" xmlns:w16="http://schemas.microsoft.com/office/word/2018/wordml" xmlns:w16du="http://schemas.microsoft.com/office/word/2023/wordml/word16du" xmlns:w16sdtdh="http://schemas.microsoft.com/office/word/2020/wordml/sdtdatahash" xmlns:w16se="http://schemas.microsoft.com/office/word/2015/wordml/symex" xmlns:wpg="http://schemas.microsoft.com/office/word/2010/wordprocessingGroup" xmlns:wpi="http://schemas.microsoft.com/office/word/2010/wordprocessingInk" xmlns:wne="http://schemas.microsoft.com/office/word/2006/wordml" xmlns:wps="http://schemas.microsoft.com/office/word/2010/wordprocessingShape" mc:Ignorable="w14 w15 w16se w16cid w16 w16cex w16sdtdh w16du wp14">
   <w:abstractNum w:abstractNumId="0" w15:restartNumberingAfterBreak="0">
@@ -3849,6 +4054,119 @@
     </w:lvl>
   </w:abstractNum>
   <w:abstractNum w:abstractNumId="22" w15:restartNumberingAfterBreak="0">
+    <w:nsid w:val="58213AFF"/>
+    <w:multiLevelType w:val="hybridMultilevel"/>
+    <w:tmpl w:val="902E9968"/>
+    <w:lvl w:ilvl="0" w:tplc="B14C2750">
+      <w:start w:val="2"/>
+      <w:numFmt w:val="bullet"/>
+      <w:lvlText w:val="-"/>
+      <w:lvlJc w:val="left"/>
+      <w:pPr>
+        <w:ind w:left="720" w:hanging="360"/>
+      </w:pPr>
+      <w:rPr>
+        <w:rFonts w:ascii="Cambria" w:eastAsiaTheme="minorEastAsia" w:hAnsi="Cambria" w:cstheme="minorBidi" w:hint="default"/>
+      </w:rPr>
+    </w:lvl>
+    <w:lvl w:ilvl="1" w:tplc="04100003" w:tentative="1">
+      <w:start w:val="1"/>
+      <w:numFmt w:val="bullet"/>
+      <w:lvlText w:val="o"/>
+      <w:lvlJc w:val="left"/>
+      <w:pPr>
+        <w:ind w:left="1440" w:hanging="360"/>
+      </w:pPr>
+      <w:rPr>
+        <w:rFonts w:ascii="Courier New" w:hAnsi="Courier New" w:cs="Courier New" w:hint="default"/>
+      </w:rPr>
+    </w:lvl>
+    <w:lvl w:ilvl="2" w:tplc="04100005" w:tentative="1">
+      <w:start w:val="1"/>
+      <w:numFmt w:val="bullet"/>
+      <w:lvlText w:val=""/>
+      <w:lvlJc w:val="left"/>
+      <w:pPr>
+        <w:ind w:left="2160" w:hanging="360"/>
+      </w:pPr>
+      <w:rPr>
+        <w:rFonts w:ascii="Wingdings" w:hAnsi="Wingdings" w:hint="default"/>
+      </w:rPr>
+    </w:lvl>
+    <w:lvl w:ilvl="3" w:tplc="04100001" w:tentative="1">
+      <w:start w:val="1"/>
+      <w:numFmt w:val="bullet"/>
+      <w:lvlText w:val=""/>
+      <w:lvlJc w:val="left"/>
+      <w:pPr>
+        <w:ind w:left="2880" w:hanging="360"/>
+      </w:pPr>
+      <w:rPr>
+        <w:rFonts w:ascii="Symbol" w:hAnsi="Symbol" w:hint="default"/>
+      </w:rPr>
+    </w:lvl>
+    <w:lvl w:ilvl="4" w:tplc="04100003" w:tentative="1">
+      <w:start w:val="1"/>
+      <w:numFmt w:val="bullet"/>
+      <w:lvlText w:val="o"/>
+      <w:lvlJc w:val="left"/>
+      <w:pPr>
+        <w:ind w:left="3600" w:hanging="360"/>
+      </w:pPr>
+      <w:rPr>
+        <w:rFonts w:ascii="Courier New" w:hAnsi="Courier New" w:cs="Courier New" w:hint="default"/>
+      </w:rPr>
+    </w:lvl>
+    <w:lvl w:ilvl="5" w:tplc="04100005" w:tentative="1">
+      <w:start w:val="1"/>
+      <w:numFmt w:val="bullet"/>
+      <w:lvlText w:val=""/>
+      <w:lvlJc w:val="left"/>
+      <w:pPr>
+        <w:ind w:left="4320" w:hanging="360"/>
+      </w:pPr>
+      <w:rPr>
+        <w:rFonts w:ascii="Wingdings" w:hAnsi="Wingdings" w:hint="default"/>
+      </w:rPr>
+    </w:lvl>
+    <w:lvl w:ilvl="6" w:tplc="04100001" w:tentative="1">
+      <w:start w:val="1"/>
+      <w:numFmt w:val="bullet"/>
+      <w:lvlText w:val=""/>
+      <w:lvlJc w:val="left"/>
+      <w:pPr>
+        <w:ind w:left="5040" w:hanging="360"/>
+      </w:pPr>
+      <w:rPr>
+        <w:rFonts w:ascii="Symbol" w:hAnsi="Symbol" w:hint="default"/>
+      </w:rPr>
+    </w:lvl>
+    <w:lvl w:ilvl="7" w:tplc="04100003" w:tentative="1">
+      <w:start w:val="1"/>
+      <w:numFmt w:val="bullet"/>
+      <w:lvlText w:val="o"/>
+      <w:lvlJc w:val="left"/>
+      <w:pPr>
+        <w:ind w:left="5760" w:hanging="360"/>
+      </w:pPr>
+      <w:rPr>
+        <w:rFonts w:ascii="Courier New" w:hAnsi="Courier New" w:cs="Courier New" w:hint="default"/>
+      </w:rPr>
+    </w:lvl>
+    <w:lvl w:ilvl="8" w:tplc="04100005" w:tentative="1">
+      <w:start w:val="1"/>
+      <w:numFmt w:val="bullet"/>
+      <w:lvlText w:val=""/>
+      <w:lvlJc w:val="left"/>
+      <w:pPr>
+        <w:ind w:left="6480" w:hanging="360"/>
+      </w:pPr>
+      <w:rPr>
+        <w:rFonts w:ascii="Wingdings" w:hAnsi="Wingdings" w:hint="default"/>
+      </w:rPr>
+    </w:lvl>
+  </w:abstractNum>
+  <w:abstractNum w:abstractNumId="23" w15:restartNumberingAfterBreak="0">
     <w:nsid w:val="5A06542B"/>
     <w:multiLevelType w:val="multilevel"/>
     <w:tmpl w:val="8B1E9EB2"/>
@@ -3997,7 +4315,7 @@
       </w:rPr>
     </w:lvl>
   </w:abstractNum>
-  <w:abstractNum w:abstractNumId="23" w15:restartNumberingAfterBreak="0">
+  <w:abstractNum w:abstractNumId="24" w15:restartNumberingAfterBreak="0">
     <w:nsid w:val="62360574"/>
     <w:multiLevelType w:val="multilevel"/>
     <w:tmpl w:val="B7F00446"/>
@@ -4146,7 +4464,7 @@
       </w:rPr>
     </w:lvl>
   </w:abstractNum>
-  <w:abstractNum w:abstractNumId="24" w15:restartNumberingAfterBreak="0">
+  <w:abstractNum w:abstractNumId="25" w15:restartNumberingAfterBreak="0">
     <w:nsid w:val="64E55F9F"/>
     <w:multiLevelType w:val="multilevel"/>
     <w:tmpl w:val="4A0C1F06"/>
@@ -4259,7 +4577,7 @@
       </w:pPr>
     </w:lvl>
   </w:abstractNum>
-  <w:abstractNum w:abstractNumId="25" w15:restartNumberingAfterBreak="0">
+  <w:abstractNum w:abstractNumId="26" w15:restartNumberingAfterBreak="0">
     <w:nsid w:val="6517777E"/>
     <w:multiLevelType w:val="multilevel"/>
     <w:tmpl w:val="D2187EAC"/>
@@ -4408,7 +4726,7 @@
       </w:rPr>
     </w:lvl>
   </w:abstractNum>
-  <w:abstractNum w:abstractNumId="26" w15:restartNumberingAfterBreak="0">
+  <w:abstractNum w:abstractNumId="27" w15:restartNumberingAfterBreak="0">
     <w:nsid w:val="75F64250"/>
     <w:multiLevelType w:val="multilevel"/>
     <w:tmpl w:val="621AFC52"/>
@@ -4585,7 +4903,7 @@
     <w:abstractNumId w:val="0"/>
   </w:num>
   <w:num w:numId="10" w16cid:durableId="1440756255">
-    <w:abstractNumId w:val="24"/>
+    <w:abstractNumId w:val="25"/>
   </w:num>
   <w:num w:numId="11" w16cid:durableId="349377924">
     <w:abstractNumId w:val="13"/>
@@ -4609,7 +4927,7 @@
     <w:abstractNumId w:val="17"/>
   </w:num>
   <w:num w:numId="18" w16cid:durableId="831986539">
-    <w:abstractNumId w:val="26"/>
+    <w:abstractNumId w:val="27"/>
   </w:num>
   <w:num w:numId="19" w16cid:durableId="1556965506">
     <w:abstractNumId w:val="14"/>
@@ -4624,19 +4942,22 @@
     <w:abstractNumId w:val="21"/>
   </w:num>
   <w:num w:numId="23" w16cid:durableId="2827898">
-    <w:abstractNumId w:val="25"/>
+    <w:abstractNumId w:val="26"/>
   </w:num>
   <w:num w:numId="24" w16cid:durableId="1470855221">
-    <w:abstractNumId w:val="22"/>
+    <w:abstractNumId w:val="23"/>
   </w:num>
   <w:num w:numId="25" w16cid:durableId="706873372">
-    <w:abstractNumId w:val="23"/>
+    <w:abstractNumId w:val="24"/>
   </w:num>
   <w:num w:numId="26" w16cid:durableId="160782015">
     <w:abstractNumId w:val="20"/>
   </w:num>
   <w:num w:numId="27" w16cid:durableId="367141501">
     <w:abstractNumId w:val="12"/>
+  </w:num>
+  <w:num w:numId="28" w16cid:durableId="784883686">
+    <w:abstractNumId w:val="22"/>
   </w:num>
 </w:numbering>
 </file>
@@ -5244,6 +5565,7 @@
   <w:style w:type="character" w:default="1" w:styleId="DefaultParagraphFont">
     <w:name w:val="Default Paragraph Font"/>
     <w:uiPriority w:val="1"/>
+    <w:semiHidden/>
     <w:unhideWhenUsed/>
   </w:style>
   <w:style w:type="table" w:default="1" w:styleId="TableNormal">

</xml_diff>